<commit_message>
Some improvements (still work in progress).
</commit_message>
<xml_diff>
--- a/types/sosadl-types.docx
+++ b/types/sosadl-types.docx
@@ -227,6 +227,20 @@
       <w:r>
         <w:rPr/>
         <w:t>V : liste de Valuing</w:t>
+      </w:r>
+    </w:p>
+    <w:p>
+      <w:pPr>
+        <w:pStyle w:val="ListParagraph"/>
+        <w:numPr>
+          <w:ilvl w:val="0"/>
+          <w:numId w:val="1"/>
+        </w:numPr>
+        <w:rPr/>
+      </w:pPr>
+      <w:r>
+        <w:rPr/>
+        <w:t>P : listes des types des paramètres formels d'un behavior</w:t>
       </w:r>
     </w:p>
     <w:p>
@@ -6607,6 +6621,18 @@
                     <w:rPr>
                       <w:rFonts w:ascii="Cambria Math" w:hAnsi="Cambria Math"/>
                     </w:rPr>
+                    <m:t xml:space="preserve">,</m:t>
+                  </m:r>
+                  <m:r>
+                    <w:rPr>
+                      <w:rFonts w:ascii="Cambria Math" w:hAnsi="Cambria Math"/>
+                    </w:rPr>
+                    <m:t xml:space="preserve">Γ</m:t>
+                  </m:r>
+                  <m:r>
+                    <w:rPr>
+                      <w:rFonts w:ascii="Cambria Math" w:hAnsi="Cambria Math"/>
+                    </w:rPr>
                     <m:t xml:space="preserve">⊢</m:t>
                   </m:r>
                   <m:r>
@@ -6649,6 +6675,154 @@
                     </w:rPr>
                     <m:t xml:space="preserve">Φ</m:t>
                   </m:r>
+                  <m:r>
+                    <w:rPr>
+                      <w:rFonts w:ascii="Cambria Math" w:hAnsi="Cambria Math"/>
+                    </w:rPr>
+                    <m:t xml:space="preserve">,</m:t>
+                  </m:r>
+                  <m:r>
+                    <w:rPr>
+                      <w:rFonts w:ascii="Cambria Math" w:hAnsi="Cambria Math"/>
+                    </w:rPr>
+                    <m:t xml:space="preserve">Γ</m:t>
+                  </m:r>
+                  <m:d>
+                    <m:dPr>
+                      <m:begChr m:val="["/>
+                      <m:endChr m:val="]"/>
+                    </m:dPr>
+                    <m:e>
+                      <m:r>
+                        <w:rPr>
+                          <w:rFonts w:ascii="Cambria Math" w:hAnsi="Cambria Math"/>
+                        </w:rPr>
+                        <m:t xml:space="preserve">∀</m:t>
+                      </m:r>
+                      <m:r>
+                        <w:rPr>
+                          <w:rFonts w:ascii="Cambria Math" w:hAnsi="Cambria Math"/>
+                        </w:rPr>
+                        <m:t xml:space="preserve">p</m:t>
+                      </m:r>
+                      <m:r>
+                        <w:rPr>
+                          <w:rFonts w:ascii="Cambria Math" w:hAnsi="Cambria Math"/>
+                        </w:rPr>
+                        <m:t xml:space="preserve">:</m:t>
+                      </m:r>
+                      <m:r>
+                        <w:rPr>
+                          <w:rFonts w:ascii="Cambria Math" w:hAnsi="Cambria Math"/>
+                        </w:rPr>
+                        <m:t xml:space="preserve">parameters</m:t>
+                      </m:r>
+                      <m:r>
+                        <w:rPr>
+                          <w:rFonts w:ascii="Cambria Math" w:hAnsi="Cambria Math"/>
+                        </w:rPr>
+                        <m:t xml:space="preserve">,</m:t>
+                      </m:r>
+                      <m:r>
+                        <w:rPr>
+                          <w:rFonts w:ascii="Cambria Math" w:hAnsi="Cambria Math"/>
+                        </w:rPr>
+                        <m:t xml:space="preserve">p</m:t>
+                      </m:r>
+                      <m:r>
+                        <w:rPr>
+                          <w:rFonts w:ascii="Cambria Math" w:hAnsi="Cambria Math"/>
+                        </w:rPr>
+                        <m:t xml:space="preserve">.</m:t>
+                      </m:r>
+                      <m:r>
+                        <w:rPr>
+                          <w:rFonts w:ascii="Cambria Math" w:hAnsi="Cambria Math"/>
+                        </w:rPr>
+                        <m:t xml:space="preserve">name</m:t>
+                      </m:r>
+                      <m:r>
+                        <w:rPr>
+                          <w:rFonts w:ascii="Cambria Math" w:hAnsi="Cambria Math"/>
+                        </w:rPr>
+                        <m:t xml:space="preserve">→</m:t>
+                      </m:r>
+                      <m:r>
+                        <w:rPr>
+                          <w:rFonts w:ascii="Cambria Math" w:hAnsi="Cambria Math"/>
+                        </w:rPr>
+                        <m:t xml:space="preserve">p</m:t>
+                      </m:r>
+                      <m:r>
+                        <w:rPr>
+                          <w:rFonts w:ascii="Cambria Math" w:hAnsi="Cambria Math"/>
+                        </w:rPr>
+                        <m:t xml:space="preserve">.</m:t>
+                      </m:r>
+                      <m:r>
+                        <w:rPr>
+                          <w:rFonts w:ascii="Cambria Math" w:hAnsi="Cambria Math"/>
+                        </w:rPr>
+                        <m:t xml:space="preserve">type</m:t>
+                      </m:r>
+                    </m:e>
+                  </m:d>
+                  <m:r>
+                    <w:rPr>
+                      <w:rFonts w:ascii="Cambria Math" w:hAnsi="Cambria Math"/>
+                    </w:rPr>
+                    <m:t xml:space="preserve">,</m:t>
+                  </m:r>
+                  <m:d>
+                    <m:dPr>
+                      <m:begChr m:val="["/>
+                      <m:endChr m:val="]"/>
+                    </m:dPr>
+                    <m:e>
+                      <m:r>
+                        <w:rPr>
+                          <w:rFonts w:ascii="Cambria Math" w:hAnsi="Cambria Math"/>
+                        </w:rPr>
+                        <m:t xml:space="preserve">p</m:t>
+                      </m:r>
+                      <m:r>
+                        <w:rPr>
+                          <w:rFonts w:ascii="Cambria Math" w:hAnsi="Cambria Math"/>
+                        </w:rPr>
+                        <m:t xml:space="preserve">.</m:t>
+                      </m:r>
+                      <m:r>
+                        <w:rPr>
+                          <w:rFonts w:ascii="Cambria Math" w:hAnsi="Cambria Math"/>
+                        </w:rPr>
+                        <m:t xml:space="preserve">type</m:t>
+                      </m:r>
+                      <m:r>
+                        <w:rPr>
+                          <w:rFonts w:ascii="Cambria Math" w:hAnsi="Cambria Math"/>
+                        </w:rPr>
+                        <m:t xml:space="preserve">|</m:t>
+                      </m:r>
+                      <m:r>
+                        <w:rPr>
+                          <w:rFonts w:ascii="Cambria Math" w:hAnsi="Cambria Math"/>
+                        </w:rPr>
+                        <m:t xml:space="preserve">p</m:t>
+                      </m:r>
+                      <m:r>
+                        <w:rPr>
+                          <w:rFonts w:ascii="Cambria Math" w:hAnsi="Cambria Math"/>
+                        </w:rPr>
+                        <m:t xml:space="preserve">dans</m:t>
+                      </m:r>
+                      <m:r>
+                        <w:rPr>
+                          <w:rFonts w:ascii="Cambria Math" w:hAnsi="Cambria Math"/>
+                        </w:rPr>
+                        <m:t xml:space="preserve">parameters</m:t>
+                      </m:r>
+                    </m:e>
+                  </m:d>
                   <m:r>
                     <w:rPr>
                       <w:rFonts w:ascii="Cambria Math" w:hAnsi="Cambria Math"/>
@@ -6678,6 +6852,42 @@
             </m:m>
           </m:num>
           <m:den>
+            <m:r>
+              <w:rPr>
+                <w:rFonts w:ascii="Cambria Math" w:hAnsi="Cambria Math"/>
+              </w:rPr>
+              <m:t xml:space="preserve">Δ</m:t>
+            </m:r>
+            <m:r>
+              <w:rPr>
+                <w:rFonts w:ascii="Cambria Math" w:hAnsi="Cambria Math"/>
+              </w:rPr>
+              <m:t xml:space="preserve">,</m:t>
+            </m:r>
+            <m:r>
+              <w:rPr>
+                <w:rFonts w:ascii="Cambria Math" w:hAnsi="Cambria Math"/>
+              </w:rPr>
+              <m:t xml:space="preserve">Φ</m:t>
+            </m:r>
+            <m:r>
+              <w:rPr>
+                <w:rFonts w:ascii="Cambria Math" w:hAnsi="Cambria Math"/>
+              </w:rPr>
+              <m:t xml:space="preserve">,</m:t>
+            </m:r>
+            <m:r>
+              <w:rPr>
+                <w:rFonts w:ascii="Cambria Math" w:hAnsi="Cambria Math"/>
+              </w:rPr>
+              <m:t xml:space="preserve">Γ</m:t>
+            </m:r>
+            <m:r>
+              <w:rPr>
+                <w:rFonts w:ascii="Cambria Math" w:hAnsi="Cambria Math"/>
+              </w:rPr>
+              <m:t xml:space="preserve">⊢</m:t>
+            </m:r>
             <m:r>
               <w:rPr>
                 <w:rFonts w:ascii="Cambria Math" w:hAnsi="Cambria Math"/>
@@ -6745,30 +6955,13 @@
       </w:r>
       <m:oMath xmlns:m="http://schemas.openxmlformats.org/officeDocument/2006/math">
         <m:f>
-          <m:num>
-            <m:r>
-              <w:rPr>
-                <w:rFonts w:ascii="Cambria Math" w:hAnsi="Cambria Math"/>
-              </w:rPr>
-              <m:t xml:space="preserve">∀</m:t>
-            </m:r>
-            <m:r>
-              <w:rPr>
-                <w:rFonts w:ascii="Cambria Math" w:hAnsi="Cambria Math"/>
-              </w:rPr>
-              <m:t xml:space="preserve">s</m:t>
-            </m:r>
-            <m:r>
-              <w:rPr>
-                <w:rFonts w:ascii="Cambria Math" w:hAnsi="Cambria Math"/>
-              </w:rPr>
-              <m:t xml:space="preserve">:</m:t>
-            </m:r>
-            <m:r>
-              <w:rPr>
-                <w:rFonts w:ascii="Cambria Math" w:hAnsi="Cambria Math"/>
-              </w:rPr>
-              <m:t xml:space="preserve">statements</m:t>
+          <m:num/>
+          <m:den>
+            <m:r>
+              <w:rPr>
+                <w:rFonts w:ascii="Cambria Math" w:hAnsi="Cambria Math"/>
+              </w:rPr>
+              <m:t xml:space="preserve">Δ</m:t>
             </m:r>
             <m:r>
               <w:rPr>
@@ -6780,7 +6973,7 @@
               <w:rPr>
                 <w:rFonts w:ascii="Cambria Math" w:hAnsi="Cambria Math"/>
               </w:rPr>
-              <m:t xml:space="preserve">Δ</m:t>
+              <m:t xml:space="preserve">Φ</m:t>
             </m:r>
             <m:r>
               <w:rPr>
@@ -6792,7 +6985,7 @@
               <w:rPr>
                 <w:rFonts w:ascii="Cambria Math" w:hAnsi="Cambria Math"/>
               </w:rPr>
-              <m:t xml:space="preserve">Φ</m:t>
+              <m:t xml:space="preserve">Γ</m:t>
             </m:r>
             <m:r>
               <w:rPr>
@@ -6804,63 +6997,7 @@
               <w:rPr>
                 <w:rFonts w:ascii="Cambria Math" w:hAnsi="Cambria Math"/>
               </w:rPr>
-              <m:t xml:space="preserve">Γ</m:t>
-            </m:r>
-            <m:r>
-              <w:rPr>
-                <w:rFonts w:ascii="Cambria Math" w:hAnsi="Cambria Math"/>
-              </w:rPr>
-              <m:t xml:space="preserve">⊢</m:t>
-            </m:r>
-            <m:r>
-              <w:rPr>
-                <w:rFonts w:ascii="Cambria Math" w:hAnsi="Cambria Math"/>
-              </w:rPr>
-              <m:t xml:space="preserve">s</m:t>
-            </m:r>
-            <m:r>
-              <w:rPr>
-                <w:rFonts w:ascii="Cambria Math" w:hAnsi="Cambria Math"/>
-              </w:rPr>
-              <m:t xml:space="preserve">bien</m:t>
-            </m:r>
-            <m:r>
-              <w:rPr>
-                <w:rFonts w:ascii="Cambria Math" w:hAnsi="Cambria Math"/>
-              </w:rPr>
-              <m:t xml:space="preserve">typé</m:t>
-            </m:r>
-          </m:num>
-          <m:den>
-            <m:r>
-              <w:rPr>
-                <w:rFonts w:ascii="Cambria Math" w:hAnsi="Cambria Math"/>
-              </w:rPr>
-              <m:t xml:space="preserve">Δ</m:t>
-            </m:r>
-            <m:r>
-              <w:rPr>
-                <w:rFonts w:ascii="Cambria Math" w:hAnsi="Cambria Math"/>
-              </w:rPr>
-              <m:t xml:space="preserve">,</m:t>
-            </m:r>
-            <m:r>
-              <w:rPr>
-                <w:rFonts w:ascii="Cambria Math" w:hAnsi="Cambria Math"/>
-              </w:rPr>
-              <m:t xml:space="preserve">Φ</m:t>
-            </m:r>
-            <m:r>
-              <w:rPr>
-                <w:rFonts w:ascii="Cambria Math" w:hAnsi="Cambria Math"/>
-              </w:rPr>
-              <m:t xml:space="preserve">,</m:t>
-            </m:r>
-            <m:r>
-              <w:rPr>
-                <w:rFonts w:ascii="Cambria Math" w:hAnsi="Cambria Math"/>
-              </w:rPr>
-              <m:t xml:space="preserve">Γ</m:t>
+              <m:t xml:space="preserve">P</m:t>
             </m:r>
             <m:r>
               <w:rPr>
@@ -6880,12 +7017,12 @@
                 <m:endChr m:val=")"/>
               </m:dPr>
               <m:e>
-                <m:r>
-                  <w:rPr>
-                    <w:rFonts w:ascii="Cambria Math" w:hAnsi="Cambria Math"/>
-                  </w:rPr>
-                  <m:t xml:space="preserve">statements</m:t>
-                </m:r>
+                <m:d>
+                  <m:dPr>
+                    <m:begChr m:val="["/>
+                    <m:endChr m:val="]"/>
+                  </m:dPr>
+                </m:d>
               </m:e>
             </m:d>
             <m:r>
@@ -6903,52 +7040,6 @@
           </m:den>
         </m:f>
       </m:oMath>
-    </w:p>
-    <w:p>
-      <w:pPr>
-        <w:pStyle w:val="Titre2"/>
-        <w:rPr>
-          <w:sz w:val="22"/>
-          <w:szCs w:val="22"/>
-        </w:rPr>
-      </w:pPr>
-      <w:r>
-        <w:rPr>
-          <w:sz w:val="22"/>
-          <w:szCs w:val="22"/>
-        </w:rPr>
-        <w:t xml:space="preserve">→ </w:t>
-      </w:r>
-      <w:r>
-        <w:rPr>
-          <w:sz w:val="22"/>
-          <w:szCs w:val="22"/>
-        </w:rPr>
-        <w:t>devrait tenir compte de la séquentialité (ordre) des statements.</w:t>
-      </w:r>
-    </w:p>
-    <w:p>
-      <w:pPr>
-        <w:pStyle w:val="Titre2"/>
-        <w:rPr>
-          <w:sz w:val="22"/>
-          <w:szCs w:val="22"/>
-        </w:rPr>
-      </w:pPr>
-      <w:r>
-        <w:rPr>
-          <w:sz w:val="22"/>
-          <w:szCs w:val="22"/>
-        </w:rPr>
-        <w:t xml:space="preserve">→ </w:t>
-      </w:r>
-      <w:r>
-        <w:rPr>
-          <w:sz w:val="22"/>
-          <w:szCs w:val="22"/>
-        </w:rPr>
-        <w:t>parmi les statements, Valuing a déjà été traité.</w:t>
-      </w:r>
     </w:p>
     <w:p>
       <w:pPr>
@@ -6995,6 +7086,30 @@
                     <w:rPr>
                       <w:rFonts w:ascii="Cambria Math" w:hAnsi="Cambria Math"/>
                     </w:rPr>
+                    <m:t xml:space="preserve">,</m:t>
+                  </m:r>
+                  <m:r>
+                    <w:rPr>
+                      <w:rFonts w:ascii="Cambria Math" w:hAnsi="Cambria Math"/>
+                    </w:rPr>
+                    <m:t xml:space="preserve">Γ</m:t>
+                  </m:r>
+                  <m:r>
+                    <w:rPr>
+                      <w:rFonts w:ascii="Cambria Math" w:hAnsi="Cambria Math"/>
+                    </w:rPr>
+                    <m:t xml:space="preserve">,</m:t>
+                  </m:r>
+                  <m:r>
+                    <w:rPr>
+                      <w:rFonts w:ascii="Cambria Math" w:hAnsi="Cambria Math"/>
+                    </w:rPr>
+                    <m:t xml:space="preserve">P</m:t>
+                  </m:r>
+                  <m:r>
+                    <w:rPr>
+                      <w:rFonts w:ascii="Cambria Math" w:hAnsi="Cambria Math"/>
+                    </w:rPr>
                     <m:t xml:space="preserve">⊢</m:t>
                   </m:r>
                   <m:r>
@@ -7024,7 +7139,55 @@
               <w:rPr>
                 <w:rFonts w:ascii="Cambria Math" w:hAnsi="Cambria Math"/>
               </w:rPr>
-              <m:t xml:space="preserve">RepeatBehavior</m:t>
+              <m:t xml:space="preserve">Δ</m:t>
+            </m:r>
+            <m:r>
+              <w:rPr>
+                <w:rFonts w:ascii="Cambria Math" w:hAnsi="Cambria Math"/>
+              </w:rPr>
+              <m:t xml:space="preserve">,</m:t>
+            </m:r>
+            <m:r>
+              <w:rPr>
+                <w:rFonts w:ascii="Cambria Math" w:hAnsi="Cambria Math"/>
+              </w:rPr>
+              <m:t xml:space="preserve">Φ</m:t>
+            </m:r>
+            <m:r>
+              <w:rPr>
+                <w:rFonts w:ascii="Cambria Math" w:hAnsi="Cambria Math"/>
+              </w:rPr>
+              <m:t xml:space="preserve">,</m:t>
+            </m:r>
+            <m:r>
+              <w:rPr>
+                <w:rFonts w:ascii="Cambria Math" w:hAnsi="Cambria Math"/>
+              </w:rPr>
+              <m:t xml:space="preserve">Γ</m:t>
+            </m:r>
+            <m:r>
+              <w:rPr>
+                <w:rFonts w:ascii="Cambria Math" w:hAnsi="Cambria Math"/>
+              </w:rPr>
+              <m:t xml:space="preserve">,</m:t>
+            </m:r>
+            <m:r>
+              <w:rPr>
+                <w:rFonts w:ascii="Cambria Math" w:hAnsi="Cambria Math"/>
+              </w:rPr>
+              <m:t xml:space="preserve">P</m:t>
+            </m:r>
+            <m:r>
+              <w:rPr>
+                <w:rFonts w:ascii="Cambria Math" w:hAnsi="Cambria Math"/>
+              </w:rPr>
+              <m:t xml:space="preserve">⊢</m:t>
+            </m:r>
+            <m:r>
+              <w:rPr>
+                <w:rFonts w:ascii="Cambria Math" w:hAnsi="Cambria Math"/>
+              </w:rPr>
+              <m:t xml:space="preserve">Behavior</m:t>
             </m:r>
             <m:d>
               <m:dPr>
@@ -7036,8 +7199,22 @@
                   <w:rPr>
                     <w:rFonts w:ascii="Cambria Math" w:hAnsi="Cambria Math"/>
                   </w:rPr>
-                  <m:t xml:space="preserve">repeated</m:t>
-                </m:r>
+                  <m:t xml:space="preserve">RepeatBehavior</m:t>
+                </m:r>
+                <m:d>
+                  <m:dPr>
+                    <m:begChr m:val="("/>
+                    <m:endChr m:val=")"/>
+                  </m:dPr>
+                  <m:e>
+                    <m:r>
+                      <w:rPr>
+                        <w:rFonts w:ascii="Cambria Math" w:hAnsi="Cambria Math"/>
+                      </w:rPr>
+                      <m:t xml:space="preserve">repeated</m:t>
+                    </m:r>
+                  </m:e>
+                </m:d>
               </m:e>
             </m:d>
             <m:r>
@@ -7055,6 +7232,24 @@
           </m:den>
         </m:f>
       </m:oMath>
+    </w:p>
+    <w:p>
+      <w:pPr>
+        <w:pStyle w:val="Corpsdetexte"/>
+        <w:rPr/>
+      </w:pPr>
+      <w:r>
+        <w:rPr/>
+        <w:t>→</w:t>
+      </w:r>
+      <w:r>
+        <w:rPr/>
+        <w:t xml:space="preserve"> </w:t>
+      </w:r>
+      <w:r>
+        <w:rPr/>
+        <w:t>le repeat ne peut pas être suivi d'un statement</w:t>
+      </w:r>
     </w:p>
     <w:p>
       <w:pPr>
@@ -7131,6 +7326,30 @@
                     <w:rPr>
                       <w:rFonts w:ascii="Cambria Math" w:hAnsi="Cambria Math"/>
                     </w:rPr>
+                    <m:t xml:space="preserve">,</m:t>
+                  </m:r>
+                  <m:r>
+                    <w:rPr>
+                      <w:rFonts w:ascii="Cambria Math" w:hAnsi="Cambria Math"/>
+                    </w:rPr>
+                    <m:t xml:space="preserve">Γ</m:t>
+                  </m:r>
+                  <m:r>
+                    <w:rPr>
+                      <w:rFonts w:ascii="Cambria Math" w:hAnsi="Cambria Math"/>
+                    </w:rPr>
+                    <m:t xml:space="preserve">,</m:t>
+                  </m:r>
+                  <m:r>
+                    <w:rPr>
+                      <w:rFonts w:ascii="Cambria Math" w:hAnsi="Cambria Math"/>
+                    </w:rPr>
+                    <m:t xml:space="preserve">P</m:t>
+                  </m:r>
+                  <m:r>
+                    <w:rPr>
+                      <w:rFonts w:ascii="Cambria Math" w:hAnsi="Cambria Math"/>
+                    </w:rPr>
                     <m:t xml:space="preserve">⊢</m:t>
                   </m:r>
                   <m:r>
@@ -7160,7 +7379,55 @@
               <w:rPr>
                 <w:rFonts w:ascii="Cambria Math" w:hAnsi="Cambria Math"/>
               </w:rPr>
-              <m:t xml:space="preserve">ChooseBehavior</m:t>
+              <m:t xml:space="preserve">Δ</m:t>
+            </m:r>
+            <m:r>
+              <w:rPr>
+                <w:rFonts w:ascii="Cambria Math" w:hAnsi="Cambria Math"/>
+              </w:rPr>
+              <m:t xml:space="preserve">,</m:t>
+            </m:r>
+            <m:r>
+              <w:rPr>
+                <w:rFonts w:ascii="Cambria Math" w:hAnsi="Cambria Math"/>
+              </w:rPr>
+              <m:t xml:space="preserve">Φ</m:t>
+            </m:r>
+            <m:r>
+              <w:rPr>
+                <w:rFonts w:ascii="Cambria Math" w:hAnsi="Cambria Math"/>
+              </w:rPr>
+              <m:t xml:space="preserve">,</m:t>
+            </m:r>
+            <m:r>
+              <w:rPr>
+                <w:rFonts w:ascii="Cambria Math" w:hAnsi="Cambria Math"/>
+              </w:rPr>
+              <m:t xml:space="preserve">Γ</m:t>
+            </m:r>
+            <m:r>
+              <w:rPr>
+                <w:rFonts w:ascii="Cambria Math" w:hAnsi="Cambria Math"/>
+              </w:rPr>
+              <m:t xml:space="preserve">,</m:t>
+            </m:r>
+            <m:r>
+              <w:rPr>
+                <w:rFonts w:ascii="Cambria Math" w:hAnsi="Cambria Math"/>
+              </w:rPr>
+              <m:t xml:space="preserve">P</m:t>
+            </m:r>
+            <m:r>
+              <w:rPr>
+                <w:rFonts w:ascii="Cambria Math" w:hAnsi="Cambria Math"/>
+              </w:rPr>
+              <m:t xml:space="preserve">⊢</m:t>
+            </m:r>
+            <m:r>
+              <w:rPr>
+                <w:rFonts w:ascii="Cambria Math" w:hAnsi="Cambria Math"/>
+              </w:rPr>
+              <m:t xml:space="preserve">Behavior</m:t>
             </m:r>
             <m:d>
               <m:dPr>
@@ -7172,8 +7439,22 @@
                   <w:rPr>
                     <w:rFonts w:ascii="Cambria Math" w:hAnsi="Cambria Math"/>
                   </w:rPr>
-                  <m:t xml:space="preserve">branches</m:t>
-                </m:r>
+                  <m:t xml:space="preserve">ChooseBehavior</m:t>
+                </m:r>
+                <m:d>
+                  <m:dPr>
+                    <m:begChr m:val="("/>
+                    <m:endChr m:val=")"/>
+                  </m:dPr>
+                  <m:e>
+                    <m:r>
+                      <w:rPr>
+                        <w:rFonts w:ascii="Cambria Math" w:hAnsi="Cambria Math"/>
+                      </w:rPr>
+                      <m:t xml:space="preserve">branches</m:t>
+                    </m:r>
+                  </m:e>
+                </m:d>
               </m:e>
             </m:d>
             <m:r>
@@ -7191,6 +7472,24 @@
           </m:den>
         </m:f>
       </m:oMath>
+    </w:p>
+    <w:p>
+      <w:pPr>
+        <w:pStyle w:val="Corpsdetexte"/>
+        <w:rPr/>
+      </w:pPr>
+      <w:r>
+        <w:rPr/>
+        <w:t>→</w:t>
+      </w:r>
+      <w:r>
+        <w:rPr/>
+        <w:t xml:space="preserve"> </w:t>
+      </w:r>
+      <w:r>
+        <w:rPr/>
+        <w:t>le choose ne peut pas être suivi d'un statement</w:t>
+      </w:r>
     </w:p>
     <w:p>
       <w:pPr>
@@ -7246,6 +7545,18 @@
                     <w:rPr>
                       <w:rFonts w:ascii="Cambria Math" w:hAnsi="Cambria Math"/>
                     </w:rPr>
+                    <m:t xml:space="preserve">,</m:t>
+                  </m:r>
+                  <m:r>
+                    <w:rPr>
+                      <w:rFonts w:ascii="Cambria Math" w:hAnsi="Cambria Math"/>
+                    </w:rPr>
+                    <m:t xml:space="preserve">Γ</m:t>
+                  </m:r>
+                  <m:r>
+                    <w:rPr>
+                      <w:rFonts w:ascii="Cambria Math" w:hAnsi="Cambria Math"/>
+                    </w:rPr>
                     <m:t xml:space="preserve">⊢</m:t>
                   </m:r>
                   <m:r>
@@ -7287,6 +7598,30 @@
                       <w:rFonts w:ascii="Cambria Math" w:hAnsi="Cambria Math"/>
                     </w:rPr>
                     <m:t xml:space="preserve">Φ</m:t>
+                  </m:r>
+                  <m:r>
+                    <w:rPr>
+                      <w:rFonts w:ascii="Cambria Math" w:hAnsi="Cambria Math"/>
+                    </w:rPr>
+                    <m:t xml:space="preserve">,</m:t>
+                  </m:r>
+                  <m:r>
+                    <w:rPr>
+                      <w:rFonts w:ascii="Cambria Math" w:hAnsi="Cambria Math"/>
+                    </w:rPr>
+                    <m:t xml:space="preserve">Γ</m:t>
+                  </m:r>
+                  <m:r>
+                    <w:rPr>
+                      <w:rFonts w:ascii="Cambria Math" w:hAnsi="Cambria Math"/>
+                    </w:rPr>
+                    <m:t xml:space="preserve">,</m:t>
+                  </m:r>
+                  <m:r>
+                    <w:rPr>
+                      <w:rFonts w:ascii="Cambria Math" w:hAnsi="Cambria Math"/>
+                    </w:rPr>
+                    <m:t xml:space="preserve">P</m:t>
                   </m:r>
                   <m:r>
                     <w:rPr>
@@ -7321,7 +7656,55 @@
               <w:rPr>
                 <w:rFonts w:ascii="Cambria Math" w:hAnsi="Cambria Math"/>
               </w:rPr>
-              <m:t xml:space="preserve">IfThenElse</m:t>
+              <m:t xml:space="preserve">Δ</m:t>
+            </m:r>
+            <m:r>
+              <w:rPr>
+                <w:rFonts w:ascii="Cambria Math" w:hAnsi="Cambria Math"/>
+              </w:rPr>
+              <m:t xml:space="preserve">,</m:t>
+            </m:r>
+            <m:r>
+              <w:rPr>
+                <w:rFonts w:ascii="Cambria Math" w:hAnsi="Cambria Math"/>
+              </w:rPr>
+              <m:t xml:space="preserve">Φ</m:t>
+            </m:r>
+            <m:r>
+              <w:rPr>
+                <w:rFonts w:ascii="Cambria Math" w:hAnsi="Cambria Math"/>
+              </w:rPr>
+              <m:t xml:space="preserve">,</m:t>
+            </m:r>
+            <m:r>
+              <w:rPr>
+                <w:rFonts w:ascii="Cambria Math" w:hAnsi="Cambria Math"/>
+              </w:rPr>
+              <m:t xml:space="preserve">Γ</m:t>
+            </m:r>
+            <m:r>
+              <w:rPr>
+                <w:rFonts w:ascii="Cambria Math" w:hAnsi="Cambria Math"/>
+              </w:rPr>
+              <m:t xml:space="preserve">,</m:t>
+            </m:r>
+            <m:r>
+              <w:rPr>
+                <w:rFonts w:ascii="Cambria Math" w:hAnsi="Cambria Math"/>
+              </w:rPr>
+              <m:t xml:space="preserve">P</m:t>
+            </m:r>
+            <m:r>
+              <w:rPr>
+                <w:rFonts w:ascii="Cambria Math" w:hAnsi="Cambria Math"/>
+              </w:rPr>
+              <m:t xml:space="preserve">⊢</m:t>
+            </m:r>
+            <m:r>
+              <w:rPr>
+                <w:rFonts w:ascii="Cambria Math" w:hAnsi="Cambria Math"/>
+              </w:rPr>
+              <m:t xml:space="preserve">Behavior</m:t>
             </m:r>
             <m:d>
               <m:dPr>
@@ -7333,32 +7716,46 @@
                   <w:rPr>
                     <w:rFonts w:ascii="Cambria Math" w:hAnsi="Cambria Math"/>
                   </w:rPr>
-                  <m:t xml:space="preserve">condition</m:t>
-                </m:r>
-                <m:r>
-                  <w:rPr>
-                    <w:rFonts w:ascii="Cambria Math" w:hAnsi="Cambria Math"/>
-                  </w:rPr>
-                  <m:t xml:space="preserve">,</m:t>
-                </m:r>
-                <m:r>
-                  <w:rPr>
-                    <w:rFonts w:ascii="Cambria Math" w:hAnsi="Cambria Math"/>
-                  </w:rPr>
-                  <m:t xml:space="preserve">ifTrue</m:t>
-                </m:r>
-                <m:r>
-                  <w:rPr>
-                    <w:rFonts w:ascii="Cambria Math" w:hAnsi="Cambria Math"/>
-                  </w:rPr>
-                  <m:t xml:space="preserve">,</m:t>
-                </m:r>
-                <m:r>
-                  <w:rPr>
-                    <w:rFonts w:ascii="Cambria Math" w:hAnsi="Cambria Math"/>
-                  </w:rPr>
-                  <m:t xml:space="preserve">null</m:t>
-                </m:r>
+                  <m:t xml:space="preserve">IfThenElse</m:t>
+                </m:r>
+                <m:d>
+                  <m:dPr>
+                    <m:begChr m:val="("/>
+                    <m:endChr m:val=")"/>
+                  </m:dPr>
+                  <m:e>
+                    <m:r>
+                      <w:rPr>
+                        <w:rFonts w:ascii="Cambria Math" w:hAnsi="Cambria Math"/>
+                      </w:rPr>
+                      <m:t xml:space="preserve">condition</m:t>
+                    </m:r>
+                    <m:r>
+                      <w:rPr>
+                        <w:rFonts w:ascii="Cambria Math" w:hAnsi="Cambria Math"/>
+                      </w:rPr>
+                      <m:t xml:space="preserve">,</m:t>
+                    </m:r>
+                    <m:r>
+                      <w:rPr>
+                        <w:rFonts w:ascii="Cambria Math" w:hAnsi="Cambria Math"/>
+                      </w:rPr>
+                      <m:t xml:space="preserve">ifTrue</m:t>
+                    </m:r>
+                    <m:r>
+                      <w:rPr>
+                        <w:rFonts w:ascii="Cambria Math" w:hAnsi="Cambria Math"/>
+                      </w:rPr>
+                      <m:t xml:space="preserve">,</m:t>
+                    </m:r>
+                    <m:r>
+                      <w:rPr>
+                        <w:rFonts w:ascii="Cambria Math" w:hAnsi="Cambria Math"/>
+                      </w:rPr>
+                      <m:t xml:space="preserve">null</m:t>
+                    </m:r>
+                  </m:e>
+                </m:d>
               </m:e>
             </m:d>
             <m:r>
@@ -7442,6 +7839,18 @@
                     <w:rPr>
                       <w:rFonts w:ascii="Cambria Math" w:hAnsi="Cambria Math"/>
                     </w:rPr>
+                    <m:t xml:space="preserve">,</m:t>
+                  </m:r>
+                  <m:r>
+                    <w:rPr>
+                      <w:rFonts w:ascii="Cambria Math" w:hAnsi="Cambria Math"/>
+                    </w:rPr>
+                    <m:t xml:space="preserve">Γ</m:t>
+                  </m:r>
+                  <m:r>
+                    <w:rPr>
+                      <w:rFonts w:ascii="Cambria Math" w:hAnsi="Cambria Math"/>
+                    </w:rPr>
                     <m:t xml:space="preserve">⊢</m:t>
                   </m:r>
                   <m:r>
@@ -7488,6 +7897,30 @@
                     <w:rPr>
                       <w:rFonts w:ascii="Cambria Math" w:hAnsi="Cambria Math"/>
                     </w:rPr>
+                    <m:t xml:space="preserve">,</m:t>
+                  </m:r>
+                  <m:r>
+                    <w:rPr>
+                      <w:rFonts w:ascii="Cambria Math" w:hAnsi="Cambria Math"/>
+                    </w:rPr>
+                    <m:t xml:space="preserve">Γ</m:t>
+                  </m:r>
+                  <m:r>
+                    <w:rPr>
+                      <w:rFonts w:ascii="Cambria Math" w:hAnsi="Cambria Math"/>
+                    </w:rPr>
+                    <m:t xml:space="preserve">,</m:t>
+                  </m:r>
+                  <m:r>
+                    <w:rPr>
+                      <w:rFonts w:ascii="Cambria Math" w:hAnsi="Cambria Math"/>
+                    </w:rPr>
+                    <m:t xml:space="preserve">P</m:t>
+                  </m:r>
+                  <m:r>
+                    <w:rPr>
+                      <w:rFonts w:ascii="Cambria Math" w:hAnsi="Cambria Math"/>
+                    </w:rPr>
                     <m:t xml:space="preserve">⊢</m:t>
                   </m:r>
                   <m:r>
@@ -7529,6 +7962,30 @@
                       <w:rFonts w:ascii="Cambria Math" w:hAnsi="Cambria Math"/>
                     </w:rPr>
                     <m:t xml:space="preserve">Φ</m:t>
+                  </m:r>
+                  <m:r>
+                    <w:rPr>
+                      <w:rFonts w:ascii="Cambria Math" w:hAnsi="Cambria Math"/>
+                    </w:rPr>
+                    <m:t xml:space="preserve">,</m:t>
+                  </m:r>
+                  <m:r>
+                    <w:rPr>
+                      <w:rFonts w:ascii="Cambria Math" w:hAnsi="Cambria Math"/>
+                    </w:rPr>
+                    <m:t xml:space="preserve">Γ</m:t>
+                  </m:r>
+                  <m:r>
+                    <w:rPr>
+                      <w:rFonts w:ascii="Cambria Math" w:hAnsi="Cambria Math"/>
+                    </w:rPr>
+                    <m:t xml:space="preserve">,</m:t>
+                  </m:r>
+                  <m:r>
+                    <w:rPr>
+                      <w:rFonts w:ascii="Cambria Math" w:hAnsi="Cambria Math"/>
+                    </w:rPr>
+                    <m:t xml:space="preserve">P</m:t>
                   </m:r>
                   <m:r>
                     <w:rPr>
@@ -7563,7 +8020,55 @@
               <w:rPr>
                 <w:rFonts w:ascii="Cambria Math" w:hAnsi="Cambria Math"/>
               </w:rPr>
-              <m:t xml:space="preserve">IfThenElse</m:t>
+              <m:t xml:space="preserve">Δ</m:t>
+            </m:r>
+            <m:r>
+              <w:rPr>
+                <w:rFonts w:ascii="Cambria Math" w:hAnsi="Cambria Math"/>
+              </w:rPr>
+              <m:t xml:space="preserve">,</m:t>
+            </m:r>
+            <m:r>
+              <w:rPr>
+                <w:rFonts w:ascii="Cambria Math" w:hAnsi="Cambria Math"/>
+              </w:rPr>
+              <m:t xml:space="preserve">Φ</m:t>
+            </m:r>
+            <m:r>
+              <w:rPr>
+                <w:rFonts w:ascii="Cambria Math" w:hAnsi="Cambria Math"/>
+              </w:rPr>
+              <m:t xml:space="preserve">,</m:t>
+            </m:r>
+            <m:r>
+              <w:rPr>
+                <w:rFonts w:ascii="Cambria Math" w:hAnsi="Cambria Math"/>
+              </w:rPr>
+              <m:t xml:space="preserve">Γ</m:t>
+            </m:r>
+            <m:r>
+              <w:rPr>
+                <w:rFonts w:ascii="Cambria Math" w:hAnsi="Cambria Math"/>
+              </w:rPr>
+              <m:t xml:space="preserve">,</m:t>
+            </m:r>
+            <m:r>
+              <w:rPr>
+                <w:rFonts w:ascii="Cambria Math" w:hAnsi="Cambria Math"/>
+              </w:rPr>
+              <m:t xml:space="preserve">P</m:t>
+            </m:r>
+            <m:r>
+              <w:rPr>
+                <w:rFonts w:ascii="Cambria Math" w:hAnsi="Cambria Math"/>
+              </w:rPr>
+              <m:t xml:space="preserve">⊢</m:t>
+            </m:r>
+            <m:r>
+              <w:rPr>
+                <w:rFonts w:ascii="Cambria Math" w:hAnsi="Cambria Math"/>
+              </w:rPr>
+              <m:t xml:space="preserve">Behavior</m:t>
             </m:r>
             <m:d>
               <m:dPr>
@@ -7575,32 +8080,46 @@
                   <w:rPr>
                     <w:rFonts w:ascii="Cambria Math" w:hAnsi="Cambria Math"/>
                   </w:rPr>
-                  <m:t xml:space="preserve">condition</m:t>
-                </m:r>
-                <m:r>
-                  <w:rPr>
-                    <w:rFonts w:ascii="Cambria Math" w:hAnsi="Cambria Math"/>
-                  </w:rPr>
-                  <m:t xml:space="preserve">,</m:t>
-                </m:r>
-                <m:r>
-                  <w:rPr>
-                    <w:rFonts w:ascii="Cambria Math" w:hAnsi="Cambria Math"/>
-                  </w:rPr>
-                  <m:t xml:space="preserve">ifTrue</m:t>
-                </m:r>
-                <m:r>
-                  <w:rPr>
-                    <w:rFonts w:ascii="Cambria Math" w:hAnsi="Cambria Math"/>
-                  </w:rPr>
-                  <m:t xml:space="preserve">,</m:t>
-                </m:r>
-                <m:r>
-                  <w:rPr>
-                    <w:rFonts w:ascii="Cambria Math" w:hAnsi="Cambria Math"/>
-                  </w:rPr>
-                  <m:t xml:space="preserve">ifFalse</m:t>
-                </m:r>
+                  <m:t xml:space="preserve">IfThenElse</m:t>
+                </m:r>
+                <m:d>
+                  <m:dPr>
+                    <m:begChr m:val="("/>
+                    <m:endChr m:val=")"/>
+                  </m:dPr>
+                  <m:e>
+                    <m:r>
+                      <w:rPr>
+                        <w:rFonts w:ascii="Cambria Math" w:hAnsi="Cambria Math"/>
+                      </w:rPr>
+                      <m:t xml:space="preserve">condition</m:t>
+                    </m:r>
+                    <m:r>
+                      <w:rPr>
+                        <w:rFonts w:ascii="Cambria Math" w:hAnsi="Cambria Math"/>
+                      </w:rPr>
+                      <m:t xml:space="preserve">,</m:t>
+                    </m:r>
+                    <m:r>
+                      <w:rPr>
+                        <w:rFonts w:ascii="Cambria Math" w:hAnsi="Cambria Math"/>
+                      </w:rPr>
+                      <m:t xml:space="preserve">ifTrue</m:t>
+                    </m:r>
+                    <m:r>
+                      <w:rPr>
+                        <w:rFonts w:ascii="Cambria Math" w:hAnsi="Cambria Math"/>
+                      </w:rPr>
+                      <m:t xml:space="preserve">,</m:t>
+                    </m:r>
+                    <m:r>
+                      <w:rPr>
+                        <w:rFonts w:ascii="Cambria Math" w:hAnsi="Cambria Math"/>
+                      </w:rPr>
+                      <m:t xml:space="preserve">ifFalse</m:t>
+                    </m:r>
+                  </m:e>
+                </m:d>
               </m:e>
             </m:d>
             <m:r>
@@ -7679,18 +8198,6 @@
                       <w:rFonts w:ascii="Cambria Math" w:hAnsi="Cambria Math"/>
                     </w:rPr>
                     <m:t xml:space="preserve">,</m:t>
-                  </m:r>
-                  <m:r>
-                    <w:rPr>
-                      <w:rFonts w:ascii="Cambria Math" w:hAnsi="Cambria Math"/>
-                    </w:rPr>
-                    <m:t xml:space="preserve">Γ</m:t>
-                  </m:r>
-                  <m:r>
-                    <w:rPr>
-                      <w:rFonts w:ascii="Cambria Math" w:hAnsi="Cambria Math"/>
-                    </w:rPr>
-                    <m:t xml:space="preserve">⊢</m:t>
                   </m:r>
                   <m:r>
                     <w:rPr>
@@ -7724,6 +8231,42 @@
                       </m:r>
                     </m:e>
                   </m:d>
+                  <m:r>
+                    <w:rPr>
+                      <w:rFonts w:ascii="Cambria Math" w:hAnsi="Cambria Math"/>
+                    </w:rPr>
+                    <m:t xml:space="preserve">,</m:t>
+                  </m:r>
+                  <m:r>
+                    <w:rPr>
+                      <w:rFonts w:ascii="Cambria Math" w:hAnsi="Cambria Math"/>
+                    </w:rPr>
+                    <m:t xml:space="preserve">P</m:t>
+                  </m:r>
+                  <m:r>
+                    <w:rPr>
+                      <w:rFonts w:ascii="Cambria Math" w:hAnsi="Cambria Math"/>
+                    </w:rPr>
+                    <m:t xml:space="preserve">⊢</m:t>
+                  </m:r>
+                  <m:r>
+                    <w:rPr>
+                      <w:rFonts w:ascii="Cambria Math" w:hAnsi="Cambria Math"/>
+                    </w:rPr>
+                    <m:t xml:space="preserve">repeated</m:t>
+                  </m:r>
+                  <m:r>
+                    <w:rPr>
+                      <w:rFonts w:ascii="Cambria Math" w:hAnsi="Cambria Math"/>
+                    </w:rPr>
+                    <m:t xml:space="preserve">bien</m:t>
+                  </m:r>
+                  <m:r>
+                    <w:rPr>
+                      <w:rFonts w:ascii="Cambria Math" w:hAnsi="Cambria Math"/>
+                    </w:rPr>
+                    <m:t xml:space="preserve">typé</m:t>
+                  </m:r>
                 </m:e>
               </m:mr>
               <m:mr>
@@ -7834,14 +8377,40 @@
                     <w:rPr>
                       <w:rFonts w:ascii="Cambria Math" w:hAnsi="Cambria Math"/>
                     </w:rPr>
+                    <m:t xml:space="preserve">,</m:t>
+                  </m:r>
+                  <m:r>
+                    <w:rPr>
+                      <w:rFonts w:ascii="Cambria Math" w:hAnsi="Cambria Math"/>
+                    </w:rPr>
+                    <m:t xml:space="preserve">P</m:t>
+                  </m:r>
+                  <m:r>
+                    <w:rPr>
+                      <w:rFonts w:ascii="Cambria Math" w:hAnsi="Cambria Math"/>
+                    </w:rPr>
                     <m:t xml:space="preserve">⊢</m:t>
                   </m:r>
                   <m:r>
                     <w:rPr>
                       <w:rFonts w:ascii="Cambria Math" w:hAnsi="Cambria Math"/>
                     </w:rPr>
-                    <m:t xml:space="preserve">repeated</m:t>
-                  </m:r>
+                    <m:t xml:space="preserve">Behavior</m:t>
+                  </m:r>
+                  <m:d>
+                    <m:dPr>
+                      <m:begChr m:val="("/>
+                      <m:endChr m:val=")"/>
+                    </m:dPr>
+                    <m:e>
+                      <m:r>
+                        <w:rPr>
+                          <w:rFonts w:ascii="Cambria Math" w:hAnsi="Cambria Math"/>
+                        </w:rPr>
+                        <m:t xml:space="preserve">s</m:t>
+                      </m:r>
+                    </m:e>
+                  </m:d>
                   <m:r>
                     <w:rPr>
                       <w:rFonts w:ascii="Cambria Math" w:hAnsi="Cambria Math"/>
@@ -7863,7 +8432,55 @@
               <w:rPr>
                 <w:rFonts w:ascii="Cambria Math" w:hAnsi="Cambria Math"/>
               </w:rPr>
-              <m:t xml:space="preserve">ForEachBehavior</m:t>
+              <m:t xml:space="preserve">Δ</m:t>
+            </m:r>
+            <m:r>
+              <w:rPr>
+                <w:rFonts w:ascii="Cambria Math" w:hAnsi="Cambria Math"/>
+              </w:rPr>
+              <m:t xml:space="preserve">,</m:t>
+            </m:r>
+            <m:r>
+              <w:rPr>
+                <w:rFonts w:ascii="Cambria Math" w:hAnsi="Cambria Math"/>
+              </w:rPr>
+              <m:t xml:space="preserve">Φ</m:t>
+            </m:r>
+            <m:r>
+              <w:rPr>
+                <w:rFonts w:ascii="Cambria Math" w:hAnsi="Cambria Math"/>
+              </w:rPr>
+              <m:t xml:space="preserve">,</m:t>
+            </m:r>
+            <m:r>
+              <w:rPr>
+                <w:rFonts w:ascii="Cambria Math" w:hAnsi="Cambria Math"/>
+              </w:rPr>
+              <m:t xml:space="preserve">Γ</m:t>
+            </m:r>
+            <m:r>
+              <w:rPr>
+                <w:rFonts w:ascii="Cambria Math" w:hAnsi="Cambria Math"/>
+              </w:rPr>
+              <m:t xml:space="preserve">,</m:t>
+            </m:r>
+            <m:r>
+              <w:rPr>
+                <w:rFonts w:ascii="Cambria Math" w:hAnsi="Cambria Math"/>
+              </w:rPr>
+              <m:t xml:space="preserve">P</m:t>
+            </m:r>
+            <m:r>
+              <w:rPr>
+                <w:rFonts w:ascii="Cambria Math" w:hAnsi="Cambria Math"/>
+              </w:rPr>
+              <m:t xml:space="preserve">⊢</m:t>
+            </m:r>
+            <m:r>
+              <w:rPr>
+                <w:rFonts w:ascii="Cambria Math" w:hAnsi="Cambria Math"/>
+              </w:rPr>
+              <m:t xml:space="preserve">Behavior</m:t>
             </m:r>
             <m:d>
               <m:dPr>
@@ -7875,31 +8492,63 @@
                   <w:rPr>
                     <w:rFonts w:ascii="Cambria Math" w:hAnsi="Cambria Math"/>
                   </w:rPr>
-                  <m:t xml:space="preserve">name</m:t>
-                </m:r>
-                <m:r>
-                  <w:rPr>
-                    <w:rFonts w:ascii="Cambria Math" w:hAnsi="Cambria Math"/>
-                  </w:rPr>
-                  <m:t xml:space="preserve">,</m:t>
-                </m:r>
-                <m:r>
-                  <w:rPr>
-                    <w:rFonts w:ascii="Cambria Math" w:hAnsi="Cambria Math"/>
-                  </w:rPr>
-                  <m:t xml:space="preserve">setOfValues</m:t>
-                </m:r>
-                <m:r>
-                  <w:rPr>
-                    <w:rFonts w:ascii="Cambria Math" w:hAnsi="Cambria Math"/>
-                  </w:rPr>
-                  <m:t xml:space="preserve">,</m:t>
-                </m:r>
-                <m:r>
-                  <w:rPr>
-                    <w:rFonts w:ascii="Cambria Math" w:hAnsi="Cambria Math"/>
-                  </w:rPr>
-                  <m:t xml:space="preserve">repeated</m:t>
+                  <m:t xml:space="preserve">ForEachBehavior</m:t>
+                </m:r>
+                <m:d>
+                  <m:dPr>
+                    <m:begChr m:val="("/>
+                    <m:endChr m:val=")"/>
+                  </m:dPr>
+                  <m:e>
+                    <m:r>
+                      <w:rPr>
+                        <w:rFonts w:ascii="Cambria Math" w:hAnsi="Cambria Math"/>
+                      </w:rPr>
+                      <m:t xml:space="preserve">name</m:t>
+                    </m:r>
+                    <m:r>
+                      <w:rPr>
+                        <w:rFonts w:ascii="Cambria Math" w:hAnsi="Cambria Math"/>
+                      </w:rPr>
+                      <m:t xml:space="preserve">,</m:t>
+                    </m:r>
+                    <m:r>
+                      <w:rPr>
+                        <w:rFonts w:ascii="Cambria Math" w:hAnsi="Cambria Math"/>
+                      </w:rPr>
+                      <m:t xml:space="preserve">setOfValues</m:t>
+                    </m:r>
+                    <m:r>
+                      <w:rPr>
+                        <w:rFonts w:ascii="Cambria Math" w:hAnsi="Cambria Math"/>
+                      </w:rPr>
+                      <m:t xml:space="preserve">,</m:t>
+                    </m:r>
+                    <m:r>
+                      <w:rPr>
+                        <w:rFonts w:ascii="Cambria Math" w:hAnsi="Cambria Math"/>
+                      </w:rPr>
+                      <m:t xml:space="preserve">repeated</m:t>
+                    </m:r>
+                  </m:e>
+                </m:d>
+                <m:r>
+                  <w:rPr>
+                    <w:rFonts w:ascii="Cambria Math" w:hAnsi="Cambria Math"/>
+                  </w:rPr>
+                  <m:t xml:space="preserve">:</m:t>
+                </m:r>
+                <m:r>
+                  <w:rPr>
+                    <w:rFonts w:ascii="Cambria Math" w:hAnsi="Cambria Math"/>
+                  </w:rPr>
+                  <m:t xml:space="preserve">:</m:t>
+                </m:r>
+                <m:r>
+                  <w:rPr>
+                    <w:rFonts w:ascii="Cambria Math" w:hAnsi="Cambria Math"/>
+                  </w:rPr>
+                  <m:t xml:space="preserve">s</m:t>
                 </m:r>
               </m:e>
             </m:d>
@@ -7946,13 +8595,63 @@
                     <w:rPr>
                       <w:rFonts w:ascii="Cambria Math" w:hAnsi="Cambria Math"/>
                     </w:rPr>
+                    <m:t xml:space="preserve">length</m:t>
+                  </m:r>
+                  <m:d>
+                    <m:dPr>
+                      <m:begChr m:val="("/>
+                      <m:endChr m:val=")"/>
+                    </m:dPr>
+                    <m:e>
+                      <m:r>
+                        <w:rPr>
+                          <w:rFonts w:ascii="Cambria Math" w:hAnsi="Cambria Math"/>
+                        </w:rPr>
+                        <m:t xml:space="preserve">parameters</m:t>
+                      </m:r>
+                    </m:e>
+                  </m:d>
+                  <m:r>
+                    <w:rPr>
+                      <w:rFonts w:ascii="Cambria Math" w:hAnsi="Cambria Math"/>
+                    </w:rPr>
+                    <m:t xml:space="preserve">=</m:t>
+                  </m:r>
+                  <m:r>
+                    <w:rPr>
+                      <w:rFonts w:ascii="Cambria Math" w:hAnsi="Cambria Math"/>
+                    </w:rPr>
+                    <m:t xml:space="preserve">length</m:t>
+                  </m:r>
+                  <m:d>
+                    <m:dPr>
+                      <m:begChr m:val="("/>
+                      <m:endChr m:val=")"/>
+                    </m:dPr>
+                    <m:e>
+                      <m:r>
+                        <w:rPr>
+                          <w:rFonts w:ascii="Cambria Math" w:hAnsi="Cambria Math"/>
+                        </w:rPr>
+                        <m:t xml:space="preserve">P</m:t>
+                      </m:r>
+                    </m:e>
+                  </m:d>
+                </m:e>
+              </m:mr>
+              <m:mr>
+                <m:e>
+                  <m:r>
+                    <w:rPr>
+                      <w:rFonts w:ascii="Cambria Math" w:hAnsi="Cambria Math"/>
+                    </w:rPr>
                     <m:t xml:space="preserve">∀</m:t>
                   </m:r>
                   <m:r>
                     <w:rPr>
                       <w:rFonts w:ascii="Cambria Math" w:hAnsi="Cambria Math"/>
                     </w:rPr>
-                    <m:t xml:space="preserve">p</m:t>
+                    <m:t xml:space="preserve">i</m:t>
                   </m:r>
                   <m:r>
                     <w:rPr>
@@ -7964,14 +8663,254 @@
                     <w:rPr>
                       <w:rFonts w:ascii="Cambria Math" w:hAnsi="Cambria Math"/>
                     </w:rPr>
+                    <m:t xml:space="preserve">0.</m:t>
+                  </m:r>
+                  <m:r>
+                    <w:rPr>
+                      <w:rFonts w:ascii="Cambria Math" w:hAnsi="Cambria Math"/>
+                    </w:rPr>
+                    <m:t xml:space="preserve">.</m:t>
+                  </m:r>
+                  <m:r>
+                    <w:rPr>
+                      <w:rFonts w:ascii="Cambria Math" w:hAnsi="Cambria Math"/>
+                    </w:rPr>
+                    <m:t xml:space="preserve">length</m:t>
+                  </m:r>
+                  <m:d>
+                    <m:dPr>
+                      <m:begChr m:val="("/>
+                      <m:endChr m:val=")"/>
+                    </m:dPr>
+                    <m:e>
+                      <m:r>
+                        <w:rPr>
+                          <w:rFonts w:ascii="Cambria Math" w:hAnsi="Cambria Math"/>
+                        </w:rPr>
+                        <m:t xml:space="preserve">P</m:t>
+                      </m:r>
+                    </m:e>
+                  </m:d>
+                  <m:r>
+                    <w:rPr>
+                      <w:rFonts w:ascii="Cambria Math" w:hAnsi="Cambria Math"/>
+                    </w:rPr>
+                    <m:t xml:space="preserve">−</m:t>
+                  </m:r>
+                  <m:r>
+                    <w:rPr>
+                      <w:rFonts w:ascii="Cambria Math" w:hAnsi="Cambria Math"/>
+                    </w:rPr>
+                    <m:t xml:space="preserve">1,</m:t>
+                  </m:r>
+                  <m:r>
+                    <w:rPr>
+                      <w:rFonts w:ascii="Cambria Math" w:hAnsi="Cambria Math"/>
+                    </w:rPr>
+                    <m:t xml:space="preserve">Δ</m:t>
+                  </m:r>
+                  <m:r>
+                    <w:rPr>
+                      <w:rFonts w:ascii="Cambria Math" w:hAnsi="Cambria Math"/>
+                    </w:rPr>
+                    <m:t xml:space="preserve">,</m:t>
+                  </m:r>
+                  <m:r>
+                    <w:rPr>
+                      <w:rFonts w:ascii="Cambria Math" w:hAnsi="Cambria Math"/>
+                    </w:rPr>
+                    <m:t xml:space="preserve">Φ</m:t>
+                  </m:r>
+                  <m:r>
+                    <w:rPr>
+                      <w:rFonts w:ascii="Cambria Math" w:hAnsi="Cambria Math"/>
+                    </w:rPr>
+                    <m:t xml:space="preserve">,</m:t>
+                  </m:r>
+                  <m:r>
+                    <w:rPr>
+                      <w:rFonts w:ascii="Cambria Math" w:hAnsi="Cambria Math"/>
+                    </w:rPr>
+                    <m:t xml:space="preserve">Γ</m:t>
+                  </m:r>
+                  <m:r>
+                    <w:rPr>
+                      <w:rFonts w:ascii="Cambria Math" w:hAnsi="Cambria Math"/>
+                    </w:rPr>
+                    <m:t xml:space="preserve">⊢</m:t>
+                  </m:r>
+                  <m:r>
+                    <w:rPr>
+                      <w:rFonts w:ascii="Cambria Math" w:hAnsi="Cambria Math"/>
+                    </w:rPr>
                     <m:t xml:space="preserve">parameters</m:t>
                   </m:r>
-                  <m:r>
-                    <w:rPr>
-                      <w:rFonts w:ascii="Cambria Math" w:hAnsi="Cambria Math"/>
-                    </w:rPr>
-                    <m:t xml:space="preserve">,</m:t>
-                  </m:r>
+                  <m:d>
+                    <m:dPr>
+                      <m:begChr m:val="["/>
+                      <m:endChr m:val="]"/>
+                    </m:dPr>
+                    <m:e>
+                      <m:r>
+                        <w:rPr>
+                          <w:rFonts w:ascii="Cambria Math" w:hAnsi="Cambria Math"/>
+                        </w:rPr>
+                        <m:t xml:space="preserve">i</m:t>
+                      </m:r>
+                    </m:e>
+                  </m:d>
+                  <m:r>
+                    <w:rPr>
+                      <w:rFonts w:ascii="Cambria Math" w:hAnsi="Cambria Math"/>
+                    </w:rPr>
+                    <m:t xml:space="preserve">:</m:t>
+                  </m:r>
+                  <m:r>
+                    <w:rPr>
+                      <w:rFonts w:ascii="Cambria Math" w:hAnsi="Cambria Math"/>
+                    </w:rPr>
+                    <m:t xml:space="preserve">P</m:t>
+                  </m:r>
+                  <m:d>
+                    <m:dPr>
+                      <m:begChr m:val="["/>
+                      <m:endChr m:val="]"/>
+                    </m:dPr>
+                    <m:e>
+                      <m:r>
+                        <w:rPr>
+                          <w:rFonts w:ascii="Cambria Math" w:hAnsi="Cambria Math"/>
+                        </w:rPr>
+                        <m:t xml:space="preserve">i</m:t>
+                      </m:r>
+                    </m:e>
+                  </m:d>
+                </m:e>
+              </m:mr>
+            </m:m>
+          </m:num>
+          <m:den>
+            <m:r>
+              <w:rPr>
+                <w:rFonts w:ascii="Cambria Math" w:hAnsi="Cambria Math"/>
+              </w:rPr>
+              <m:t xml:space="preserve">Δ</m:t>
+            </m:r>
+            <m:r>
+              <w:rPr>
+                <w:rFonts w:ascii="Cambria Math" w:hAnsi="Cambria Math"/>
+              </w:rPr>
+              <m:t xml:space="preserve">,</m:t>
+            </m:r>
+            <m:r>
+              <w:rPr>
+                <w:rFonts w:ascii="Cambria Math" w:hAnsi="Cambria Math"/>
+              </w:rPr>
+              <m:t xml:space="preserve">Φ</m:t>
+            </m:r>
+            <m:r>
+              <w:rPr>
+                <w:rFonts w:ascii="Cambria Math" w:hAnsi="Cambria Math"/>
+              </w:rPr>
+              <m:t xml:space="preserve">,</m:t>
+            </m:r>
+            <m:r>
+              <w:rPr>
+                <w:rFonts w:ascii="Cambria Math" w:hAnsi="Cambria Math"/>
+              </w:rPr>
+              <m:t xml:space="preserve">Γ</m:t>
+            </m:r>
+            <m:r>
+              <w:rPr>
+                <w:rFonts w:ascii="Cambria Math" w:hAnsi="Cambria Math"/>
+              </w:rPr>
+              <m:t xml:space="preserve">,</m:t>
+            </m:r>
+            <m:r>
+              <w:rPr>
+                <w:rFonts w:ascii="Cambria Math" w:hAnsi="Cambria Math"/>
+              </w:rPr>
+              <m:t xml:space="preserve">P</m:t>
+            </m:r>
+            <m:r>
+              <w:rPr>
+                <w:rFonts w:ascii="Cambria Math" w:hAnsi="Cambria Math"/>
+              </w:rPr>
+              <m:t xml:space="preserve">⊢</m:t>
+            </m:r>
+            <m:r>
+              <w:rPr>
+                <w:rFonts w:ascii="Cambria Math" w:hAnsi="Cambria Math"/>
+              </w:rPr>
+              <m:t xml:space="preserve">Behavior</m:t>
+            </m:r>
+            <m:d>
+              <m:dPr>
+                <m:begChr m:val="("/>
+                <m:endChr m:val=")"/>
+              </m:dPr>
+              <m:e>
+                <m:r>
+                  <w:rPr>
+                    <w:rFonts w:ascii="Cambria Math" w:hAnsi="Cambria Math"/>
+                  </w:rPr>
+                  <m:t xml:space="preserve">RecursiveCall</m:t>
+                </m:r>
+                <m:d>
+                  <m:dPr>
+                    <m:begChr m:val="("/>
+                    <m:endChr m:val=")"/>
+                  </m:dPr>
+                  <m:e>
+                    <m:r>
+                      <w:rPr>
+                        <w:rFonts w:ascii="Cambria Math" w:hAnsi="Cambria Math"/>
+                      </w:rPr>
+                      <m:t xml:space="preserve">parameters</m:t>
+                    </m:r>
+                  </m:e>
+                </m:d>
+              </m:e>
+            </m:d>
+            <m:r>
+              <w:rPr>
+                <w:rFonts w:ascii="Cambria Math" w:hAnsi="Cambria Math"/>
+              </w:rPr>
+              <m:t xml:space="preserve">bien</m:t>
+            </m:r>
+            <m:r>
+              <w:rPr>
+                <w:rFonts w:ascii="Cambria Math" w:hAnsi="Cambria Math"/>
+              </w:rPr>
+              <m:t xml:space="preserve">typé</m:t>
+            </m:r>
+          </m:den>
+        </m:f>
+      </m:oMath>
+    </w:p>
+    <w:p>
+      <w:pPr>
+        <w:pStyle w:val="Corpsdetexte"/>
+        <w:rPr/>
+      </w:pPr>
+      <w:r>
+        <w:rPr/>
+      </w:r>
+    </w:p>
+    <w:p>
+      <w:pPr>
+        <w:pStyle w:val="Corpsdetexte"/>
+        <w:rPr/>
+      </w:pPr>
+      <w:r>
+        <w:rPr/>
+      </w:r>
+      <m:oMath xmlns:m="http://schemas.openxmlformats.org/officeDocument/2006/math">
+        <m:f>
+          <m:num>
+            <m:m>
+              <m:mr>
+                <m:e>
                   <m:r>
                     <w:rPr>
                       <w:rFonts w:ascii="Cambria Math" w:hAnsi="Cambria Math"/>
@@ -8012,7 +8951,7 @@
                     <w:rPr>
                       <w:rFonts w:ascii="Cambria Math" w:hAnsi="Cambria Math"/>
                     </w:rPr>
-                    <m:t xml:space="preserve">p</m:t>
+                    <m:t xml:space="preserve">expression</m:t>
                   </m:r>
                   <m:r>
                     <w:rPr>
@@ -8020,7 +8959,896 @@
                     </w:rPr>
                     <m:t xml:space="preserve">:</m:t>
                   </m:r>
-                  <m:sSub>
+                  <m:r>
+                    <w:rPr>
+                      <w:rFonts w:ascii="Cambria Math" w:hAnsi="Cambria Math"/>
+                    </w:rPr>
+                    <m:t xml:space="preserve">boolean</m:t>
+                  </m:r>
+                </m:e>
+              </m:mr>
+              <m:mr>
+                <m:e>
+                  <m:r>
+                    <w:rPr>
+                      <w:rFonts w:ascii="Cambria Math" w:hAnsi="Cambria Math"/>
+                    </w:rPr>
+                    <m:t xml:space="preserve">Δ</m:t>
+                  </m:r>
+                  <m:r>
+                    <w:rPr>
+                      <w:rFonts w:ascii="Cambria Math" w:hAnsi="Cambria Math"/>
+                    </w:rPr>
+                    <m:t xml:space="preserve">,</m:t>
+                  </m:r>
+                  <m:r>
+                    <w:rPr>
+                      <w:rFonts w:ascii="Cambria Math" w:hAnsi="Cambria Math"/>
+                    </w:rPr>
+                    <m:t xml:space="preserve">Φ</m:t>
+                  </m:r>
+                  <m:r>
+                    <w:rPr>
+                      <w:rFonts w:ascii="Cambria Math" w:hAnsi="Cambria Math"/>
+                    </w:rPr>
+                    <m:t xml:space="preserve">,</m:t>
+                  </m:r>
+                  <m:r>
+                    <w:rPr>
+                      <w:rFonts w:ascii="Cambria Math" w:hAnsi="Cambria Math"/>
+                    </w:rPr>
+                    <m:t xml:space="preserve">Γ</m:t>
+                  </m:r>
+                  <m:r>
+                    <w:rPr>
+                      <w:rFonts w:ascii="Cambria Math" w:hAnsi="Cambria Math"/>
+                    </w:rPr>
+                    <m:t xml:space="preserve">,</m:t>
+                  </m:r>
+                  <m:r>
+                    <w:rPr>
+                      <w:rFonts w:ascii="Cambria Math" w:hAnsi="Cambria Math"/>
+                    </w:rPr>
+                    <m:t xml:space="preserve">P</m:t>
+                  </m:r>
+                  <m:r>
+                    <w:rPr>
+                      <w:rFonts w:ascii="Cambria Math" w:hAnsi="Cambria Math"/>
+                    </w:rPr>
+                    <m:t xml:space="preserve">⊢</m:t>
+                  </m:r>
+                  <m:r>
+                    <w:rPr>
+                      <w:rFonts w:ascii="Cambria Math" w:hAnsi="Cambria Math"/>
+                    </w:rPr>
+                    <m:t xml:space="preserve">Behavior</m:t>
+                  </m:r>
+                  <m:d>
+                    <m:dPr>
+                      <m:begChr m:val="("/>
+                      <m:endChr m:val=")"/>
+                    </m:dPr>
+                    <m:e>
+                      <m:r>
+                        <w:rPr>
+                          <w:rFonts w:ascii="Cambria Math" w:hAnsi="Cambria Math"/>
+                        </w:rPr>
+                        <m:t xml:space="preserve">s</m:t>
+                      </m:r>
+                    </m:e>
+                  </m:d>
+                </m:e>
+              </m:mr>
+            </m:m>
+          </m:num>
+          <m:den>
+            <m:r>
+              <w:rPr>
+                <w:rFonts w:ascii="Cambria Math" w:hAnsi="Cambria Math"/>
+              </w:rPr>
+              <m:t xml:space="preserve">Δ</m:t>
+            </m:r>
+            <m:r>
+              <w:rPr>
+                <w:rFonts w:ascii="Cambria Math" w:hAnsi="Cambria Math"/>
+              </w:rPr>
+              <m:t xml:space="preserve">,</m:t>
+            </m:r>
+            <m:r>
+              <w:rPr>
+                <w:rFonts w:ascii="Cambria Math" w:hAnsi="Cambria Math"/>
+              </w:rPr>
+              <m:t xml:space="preserve">Φ</m:t>
+            </m:r>
+            <m:r>
+              <w:rPr>
+                <w:rFonts w:ascii="Cambria Math" w:hAnsi="Cambria Math"/>
+              </w:rPr>
+              <m:t xml:space="preserve">,</m:t>
+            </m:r>
+            <m:r>
+              <w:rPr>
+                <w:rFonts w:ascii="Cambria Math" w:hAnsi="Cambria Math"/>
+              </w:rPr>
+              <m:t xml:space="preserve">Γ</m:t>
+            </m:r>
+            <m:r>
+              <w:rPr>
+                <w:rFonts w:ascii="Cambria Math" w:hAnsi="Cambria Math"/>
+              </w:rPr>
+              <m:t xml:space="preserve">,</m:t>
+            </m:r>
+            <m:r>
+              <w:rPr>
+                <w:rFonts w:ascii="Cambria Math" w:hAnsi="Cambria Math"/>
+              </w:rPr>
+              <m:t xml:space="preserve">P</m:t>
+            </m:r>
+            <m:r>
+              <w:rPr>
+                <w:rFonts w:ascii="Cambria Math" w:hAnsi="Cambria Math"/>
+              </w:rPr>
+              <m:t xml:space="preserve">⊢</m:t>
+            </m:r>
+            <m:r>
+              <w:rPr>
+                <w:rFonts w:ascii="Cambria Math" w:hAnsi="Cambria Math"/>
+              </w:rPr>
+              <m:t xml:space="preserve">Behavior</m:t>
+            </m:r>
+            <m:d>
+              <m:dPr>
+                <m:begChr m:val="("/>
+                <m:endChr m:val=")"/>
+              </m:dPr>
+              <m:e>
+                <m:r>
+                  <w:rPr>
+                    <w:rFonts w:ascii="Cambria Math" w:hAnsi="Cambria Math"/>
+                  </w:rPr>
+                  <m:t xml:space="preserve">Assert</m:t>
+                </m:r>
+                <m:d>
+                  <m:dPr>
+                    <m:begChr m:val="("/>
+                    <m:endChr m:val=")"/>
+                  </m:dPr>
+                  <m:e>
+                    <m:r>
+                      <w:rPr>
+                        <w:rFonts w:ascii="Cambria Math" w:hAnsi="Cambria Math"/>
+                      </w:rPr>
+                      <m:t xml:space="preserve">name</m:t>
+                    </m:r>
+                    <m:r>
+                      <w:rPr>
+                        <w:rFonts w:ascii="Cambria Math" w:hAnsi="Cambria Math"/>
+                      </w:rPr>
+                      <m:t xml:space="preserve">,</m:t>
+                    </m:r>
+                    <m:r>
+                      <w:rPr>
+                        <w:rFonts w:ascii="Cambria Math" w:hAnsi="Cambria Math"/>
+                      </w:rPr>
+                      <m:t xml:space="preserve">expression</m:t>
+                    </m:r>
+                  </m:e>
+                </m:d>
+                <m:r>
+                  <w:rPr>
+                    <w:rFonts w:ascii="Cambria Math" w:hAnsi="Cambria Math"/>
+                  </w:rPr>
+                  <m:t xml:space="preserve">:</m:t>
+                </m:r>
+                <m:r>
+                  <w:rPr>
+                    <w:rFonts w:ascii="Cambria Math" w:hAnsi="Cambria Math"/>
+                  </w:rPr>
+                  <m:t xml:space="preserve">:</m:t>
+                </m:r>
+                <m:r>
+                  <w:rPr>
+                    <w:rFonts w:ascii="Cambria Math" w:hAnsi="Cambria Math"/>
+                  </w:rPr>
+                  <m:t xml:space="preserve">s</m:t>
+                </m:r>
+              </m:e>
+            </m:d>
+            <m:r>
+              <w:rPr>
+                <w:rFonts w:ascii="Cambria Math" w:hAnsi="Cambria Math"/>
+              </w:rPr>
+              <m:t xml:space="preserve">bien</m:t>
+            </m:r>
+            <m:r>
+              <w:rPr>
+                <w:rFonts w:ascii="Cambria Math" w:hAnsi="Cambria Math"/>
+              </w:rPr>
+              <m:t xml:space="preserve">typé</m:t>
+            </m:r>
+          </m:den>
+        </m:f>
+      </m:oMath>
+    </w:p>
+    <w:p>
+      <w:pPr>
+        <w:pStyle w:val="Corpsdetexte"/>
+        <w:rPr/>
+      </w:pPr>
+      <w:r>
+        <w:rPr/>
+        <w:t xml:space="preserve">→ </w:t>
+      </w:r>
+      <w:r>
+        <w:rPr/>
+        <w:t>est-ce que name intervient dans le typage</w:t>
+      </w:r>
+      <w:r>
+        <w:rPr/>
+        <w:t xml:space="preserve"> ? </w:t>
+      </w:r>
+      <w:r>
+        <w:rPr/>
+        <w:t>Quelle est sa sémantique ?</w:t>
+      </w:r>
+    </w:p>
+    <w:p>
+      <w:pPr>
+        <w:pStyle w:val="Corpsdetexte"/>
+        <w:rPr/>
+      </w:pPr>
+      <w:r>
+        <w:rPr/>
+      </w:r>
+    </w:p>
+    <w:p>
+      <w:pPr>
+        <w:pStyle w:val="Corpsdetexte"/>
+        <w:rPr/>
+      </w:pPr>
+      <w:r>
+        <w:rPr/>
+      </w:r>
+      <m:oMath xmlns:m="http://schemas.openxmlformats.org/officeDocument/2006/math">
+        <m:f>
+          <m:num>
+            <m:m>
+              <m:mr>
+                <m:e>
+                  <m:r>
+                    <w:rPr>
+                      <w:rFonts w:ascii="Cambria Math" w:hAnsi="Cambria Math"/>
+                    </w:rPr>
+                    <m:t xml:space="preserve">Δ</m:t>
+                  </m:r>
+                  <m:r>
+                    <w:rPr>
+                      <w:rFonts w:ascii="Cambria Math" w:hAnsi="Cambria Math"/>
+                    </w:rPr>
+                    <m:t xml:space="preserve">,</m:t>
+                  </m:r>
+                  <m:r>
+                    <w:rPr>
+                      <w:rFonts w:ascii="Cambria Math" w:hAnsi="Cambria Math"/>
+                    </w:rPr>
+                    <m:t xml:space="preserve">Φ</m:t>
+                  </m:r>
+                  <m:r>
+                    <w:rPr>
+                      <w:rFonts w:ascii="Cambria Math" w:hAnsi="Cambria Math"/>
+                    </w:rPr>
+                    <m:t xml:space="preserve">,</m:t>
+                  </m:r>
+                  <m:r>
+                    <w:rPr>
+                      <w:rFonts w:ascii="Cambria Math" w:hAnsi="Cambria Math"/>
+                    </w:rPr>
+                    <m:t xml:space="preserve">Γ</m:t>
+                  </m:r>
+                  <m:d>
+                    <m:dPr>
+                      <m:begChr m:val="["/>
+                      <m:endChr m:val="]"/>
+                    </m:dPr>
+                    <m:e>
+                      <m:r>
+                        <w:rPr>
+                          <w:rFonts w:ascii="Cambria Math" w:hAnsi="Cambria Math"/>
+                        </w:rPr>
+                        <m:t xml:space="preserve">∀</m:t>
+                      </m:r>
+                      <m:r>
+                        <w:rPr>
+                          <w:rFonts w:ascii="Cambria Math" w:hAnsi="Cambria Math"/>
+                        </w:rPr>
+                        <m:t xml:space="preserve">n</m:t>
+                      </m:r>
+                      <m:r>
+                        <w:rPr>
+                          <w:rFonts w:ascii="Cambria Math" w:hAnsi="Cambria Math"/>
+                        </w:rPr>
+                        <m:t xml:space="preserve">:</m:t>
+                      </m:r>
+                      <m:r>
+                        <w:rPr>
+                          <w:rFonts w:ascii="Cambria Math" w:hAnsi="Cambria Math"/>
+                        </w:rPr>
+                        <m:t xml:space="preserve">names</m:t>
+                      </m:r>
+                      <m:d>
+                        <m:dPr>
+                          <m:begChr m:val="("/>
+                          <m:endChr m:val=")"/>
+                        </m:dPr>
+                        <m:e>
+                          <m:r>
+                            <w:rPr>
+                              <w:rFonts w:ascii="Cambria Math" w:hAnsi="Cambria Math"/>
+                            </w:rPr>
+                            <m:t xml:space="preserve">expression</m:t>
+                          </m:r>
+                        </m:e>
+                      </m:d>
+                      <m:r>
+                        <w:rPr>
+                          <w:rFonts w:ascii="Cambria Math" w:hAnsi="Cambria Math"/>
+                        </w:rPr>
+                        <m:t xml:space="preserve">,</m:t>
+                      </m:r>
+                      <m:r>
+                        <w:rPr>
+                          <w:rFonts w:ascii="Cambria Math" w:hAnsi="Cambria Math"/>
+                        </w:rPr>
+                        <m:t xml:space="preserve">n</m:t>
+                      </m:r>
+                      <m:r>
+                        <w:rPr>
+                          <w:rFonts w:ascii="Cambria Math" w:hAnsi="Cambria Math"/>
+                        </w:rPr>
+                        <m:t xml:space="preserve">→</m:t>
+                      </m:r>
+                      <m:r>
+                        <w:rPr>
+                          <w:rFonts w:ascii="Cambria Math" w:hAnsi="Cambria Math"/>
+                        </w:rPr>
+                        <m:t xml:space="preserve">E</m:t>
+                      </m:r>
+                      <m:d>
+                        <m:dPr>
+                          <m:begChr m:val="["/>
+                          <m:endChr m:val="]"/>
+                        </m:dPr>
+                        <m:e>
+                          <m:r>
+                            <w:rPr>
+                              <w:rFonts w:ascii="Cambria Math" w:hAnsi="Cambria Math"/>
+                            </w:rPr>
+                            <m:t xml:space="preserve">n</m:t>
+                          </m:r>
+                        </m:e>
+                      </m:d>
+                    </m:e>
+                  </m:d>
+                  <m:r>
+                    <w:rPr>
+                      <w:rFonts w:ascii="Cambria Math" w:hAnsi="Cambria Math"/>
+                    </w:rPr>
+                    <m:t xml:space="preserve">⊢</m:t>
+                  </m:r>
+                  <m:r>
+                    <w:rPr>
+                      <w:rFonts w:ascii="Cambria Math" w:hAnsi="Cambria Math"/>
+                    </w:rPr>
+                    <m:t xml:space="preserve">expression</m:t>
+                  </m:r>
+                  <m:r>
+                    <w:rPr>
+                      <w:rFonts w:ascii="Cambria Math" w:hAnsi="Cambria Math"/>
+                    </w:rPr>
+                    <m:t xml:space="preserve">:</m:t>
+                  </m:r>
+                  <m:r>
+                    <w:rPr>
+                      <w:rFonts w:ascii="Cambria Math" w:hAnsi="Cambria Math"/>
+                    </w:rPr>
+                    <m:t xml:space="preserve">boolean</m:t>
+                  </m:r>
+                </m:e>
+              </m:mr>
+              <m:mr>
+                <m:e>
+                  <m:r>
+                    <w:rPr>
+                      <w:rFonts w:ascii="Cambria Math" w:hAnsi="Cambria Math"/>
+                    </w:rPr>
+                    <m:t xml:space="preserve">Δ</m:t>
+                  </m:r>
+                  <m:r>
+                    <w:rPr>
+                      <w:rFonts w:ascii="Cambria Math" w:hAnsi="Cambria Math"/>
+                    </w:rPr>
+                    <m:t xml:space="preserve">,</m:t>
+                  </m:r>
+                  <m:r>
+                    <w:rPr>
+                      <w:rFonts w:ascii="Cambria Math" w:hAnsi="Cambria Math"/>
+                    </w:rPr>
+                    <m:t xml:space="preserve">Φ</m:t>
+                  </m:r>
+                  <m:r>
+                    <w:rPr>
+                      <w:rFonts w:ascii="Cambria Math" w:hAnsi="Cambria Math"/>
+                    </w:rPr>
+                    <m:t xml:space="preserve">,</m:t>
+                  </m:r>
+                  <m:r>
+                    <w:rPr>
+                      <w:rFonts w:ascii="Cambria Math" w:hAnsi="Cambria Math"/>
+                    </w:rPr>
+                    <m:t xml:space="preserve">Γ</m:t>
+                  </m:r>
+                  <m:d>
+                    <m:dPr>
+                      <m:begChr m:val="["/>
+                      <m:endChr m:val="]"/>
+                    </m:dPr>
+                    <m:e>
+                      <m:r>
+                        <w:rPr>
+                          <w:rFonts w:ascii="Cambria Math" w:hAnsi="Cambria Math"/>
+                        </w:rPr>
+                        <m:t xml:space="preserve">∀</m:t>
+                      </m:r>
+                      <m:r>
+                        <w:rPr>
+                          <w:rFonts w:ascii="Cambria Math" w:hAnsi="Cambria Math"/>
+                        </w:rPr>
+                        <m:t xml:space="preserve">n</m:t>
+                      </m:r>
+                      <m:r>
+                        <w:rPr>
+                          <w:rFonts w:ascii="Cambria Math" w:hAnsi="Cambria Math"/>
+                        </w:rPr>
+                        <m:t xml:space="preserve">:</m:t>
+                      </m:r>
+                      <m:r>
+                        <w:rPr>
+                          <w:rFonts w:ascii="Cambria Math" w:hAnsi="Cambria Math"/>
+                        </w:rPr>
+                        <m:t xml:space="preserve">names</m:t>
+                      </m:r>
+                      <m:d>
+                        <m:dPr>
+                          <m:begChr m:val="("/>
+                          <m:endChr m:val=")"/>
+                        </m:dPr>
+                        <m:e>
+                          <m:r>
+                            <w:rPr>
+                              <w:rFonts w:ascii="Cambria Math" w:hAnsi="Cambria Math"/>
+                            </w:rPr>
+                            <m:t xml:space="preserve">expression</m:t>
+                          </m:r>
+                        </m:e>
+                      </m:d>
+                      <m:r>
+                        <w:rPr>
+                          <w:rFonts w:ascii="Cambria Math" w:hAnsi="Cambria Math"/>
+                        </w:rPr>
+                        <m:t xml:space="preserve">,</m:t>
+                      </m:r>
+                      <m:r>
+                        <w:rPr>
+                          <w:rFonts w:ascii="Cambria Math" w:hAnsi="Cambria Math"/>
+                        </w:rPr>
+                        <m:t xml:space="preserve">n</m:t>
+                      </m:r>
+                      <m:r>
+                        <w:rPr>
+                          <w:rFonts w:ascii="Cambria Math" w:hAnsi="Cambria Math"/>
+                        </w:rPr>
+                        <m:t xml:space="preserve">→</m:t>
+                      </m:r>
+                      <m:r>
+                        <w:rPr>
+                          <w:rFonts w:ascii="Cambria Math" w:hAnsi="Cambria Math"/>
+                        </w:rPr>
+                        <m:t xml:space="preserve">E</m:t>
+                      </m:r>
+                      <m:d>
+                        <m:dPr>
+                          <m:begChr m:val="["/>
+                          <m:endChr m:val="]"/>
+                        </m:dPr>
+                        <m:e>
+                          <m:r>
+                            <w:rPr>
+                              <w:rFonts w:ascii="Cambria Math" w:hAnsi="Cambria Math"/>
+                            </w:rPr>
+                            <m:t xml:space="preserve">n</m:t>
+                          </m:r>
+                        </m:e>
+                      </m:d>
+                    </m:e>
+                  </m:d>
+                  <m:r>
+                    <w:rPr>
+                      <w:rFonts w:ascii="Cambria Math" w:hAnsi="Cambria Math"/>
+                    </w:rPr>
+                    <m:t xml:space="preserve">,</m:t>
+                  </m:r>
+                  <m:r>
+                    <w:rPr>
+                      <w:rFonts w:ascii="Cambria Math" w:hAnsi="Cambria Math"/>
+                    </w:rPr>
+                    <m:t xml:space="preserve">P</m:t>
+                  </m:r>
+                  <m:r>
+                    <w:rPr>
+                      <w:rFonts w:ascii="Cambria Math" w:hAnsi="Cambria Math"/>
+                    </w:rPr>
+                    <m:t xml:space="preserve">⊢</m:t>
+                  </m:r>
+                  <m:r>
+                    <w:rPr>
+                      <w:rFonts w:ascii="Cambria Math" w:hAnsi="Cambria Math"/>
+                    </w:rPr>
+                    <m:t xml:space="preserve">Behavior</m:t>
+                  </m:r>
+                  <m:d>
+                    <m:dPr>
+                      <m:begChr m:val="("/>
+                      <m:endChr m:val=")"/>
+                    </m:dPr>
+                    <m:e>
+                      <m:r>
+                        <w:rPr>
+                          <w:rFonts w:ascii="Cambria Math" w:hAnsi="Cambria Math"/>
+                        </w:rPr>
+                        <m:t xml:space="preserve">s</m:t>
+                      </m:r>
+                    </m:e>
+                  </m:d>
+                </m:e>
+              </m:mr>
+            </m:m>
+          </m:num>
+          <m:den>
+            <m:r>
+              <w:rPr>
+                <w:rFonts w:ascii="Cambria Math" w:hAnsi="Cambria Math"/>
+              </w:rPr>
+              <m:t xml:space="preserve">Δ</m:t>
+            </m:r>
+            <m:r>
+              <w:rPr>
+                <w:rFonts w:ascii="Cambria Math" w:hAnsi="Cambria Math"/>
+              </w:rPr>
+              <m:t xml:space="preserve">,</m:t>
+            </m:r>
+            <m:r>
+              <w:rPr>
+                <w:rFonts w:ascii="Cambria Math" w:hAnsi="Cambria Math"/>
+              </w:rPr>
+              <m:t xml:space="preserve">Φ</m:t>
+            </m:r>
+            <m:r>
+              <w:rPr>
+                <w:rFonts w:ascii="Cambria Math" w:hAnsi="Cambria Math"/>
+              </w:rPr>
+              <m:t xml:space="preserve">,</m:t>
+            </m:r>
+            <m:r>
+              <w:rPr>
+                <w:rFonts w:ascii="Cambria Math" w:hAnsi="Cambria Math"/>
+              </w:rPr>
+              <m:t xml:space="preserve">Γ</m:t>
+            </m:r>
+            <m:r>
+              <w:rPr>
+                <w:rFonts w:ascii="Cambria Math" w:hAnsi="Cambria Math"/>
+              </w:rPr>
+              <m:t xml:space="preserve">,</m:t>
+            </m:r>
+            <m:r>
+              <w:rPr>
+                <w:rFonts w:ascii="Cambria Math" w:hAnsi="Cambria Math"/>
+              </w:rPr>
+              <m:t xml:space="preserve">P</m:t>
+            </m:r>
+            <m:r>
+              <w:rPr>
+                <w:rFonts w:ascii="Cambria Math" w:hAnsi="Cambria Math"/>
+              </w:rPr>
+              <m:t xml:space="preserve">⊢</m:t>
+            </m:r>
+            <m:r>
+              <w:rPr>
+                <w:rFonts w:ascii="Cambria Math" w:hAnsi="Cambria Math"/>
+              </w:rPr>
+              <m:t xml:space="preserve">Behavior</m:t>
+            </m:r>
+            <m:d>
+              <m:dPr>
+                <m:begChr m:val="("/>
+                <m:endChr m:val=")"/>
+              </m:dPr>
+              <m:e>
+                <m:r>
+                  <w:rPr>
+                    <w:rFonts w:ascii="Cambria Math" w:hAnsi="Cambria Math"/>
+                  </w:rPr>
+                  <m:t xml:space="preserve">AskAssertion</m:t>
+                </m:r>
+                <m:d>
+                  <m:dPr>
+                    <m:begChr m:val="("/>
+                    <m:endChr m:val=")"/>
+                  </m:dPr>
+                  <m:e>
+                    <m:r>
+                      <w:rPr>
+                        <w:rFonts w:ascii="Cambria Math" w:hAnsi="Cambria Math"/>
+                      </w:rPr>
+                      <m:t xml:space="preserve">name</m:t>
+                    </m:r>
+                    <m:r>
+                      <w:rPr>
+                        <w:rFonts w:ascii="Cambria Math" w:hAnsi="Cambria Math"/>
+                      </w:rPr>
+                      <m:t xml:space="preserve">,</m:t>
+                    </m:r>
+                    <m:r>
+                      <w:rPr>
+                        <w:rFonts w:ascii="Cambria Math" w:hAnsi="Cambria Math"/>
+                      </w:rPr>
+                      <m:t xml:space="preserve">expression</m:t>
+                    </m:r>
+                  </m:e>
+                </m:d>
+                <m:r>
+                  <w:rPr>
+                    <w:rFonts w:ascii="Cambria Math" w:hAnsi="Cambria Math"/>
+                  </w:rPr>
+                  <m:t xml:space="preserve">:</m:t>
+                </m:r>
+                <m:r>
+                  <w:rPr>
+                    <w:rFonts w:ascii="Cambria Math" w:hAnsi="Cambria Math"/>
+                  </w:rPr>
+                  <m:t xml:space="preserve">:</m:t>
+                </m:r>
+                <m:r>
+                  <w:rPr>
+                    <w:rFonts w:ascii="Cambria Math" w:hAnsi="Cambria Math"/>
+                  </w:rPr>
+                  <m:t xml:space="preserve">s</m:t>
+                </m:r>
+              </m:e>
+            </m:d>
+            <m:r>
+              <w:rPr>
+                <w:rFonts w:ascii="Cambria Math" w:hAnsi="Cambria Math"/>
+              </w:rPr>
+              <m:t xml:space="preserve">bien</m:t>
+            </m:r>
+            <m:r>
+              <w:rPr>
+                <w:rFonts w:ascii="Cambria Math" w:hAnsi="Cambria Math"/>
+              </w:rPr>
+              <m:t xml:space="preserve">typé</m:t>
+            </m:r>
+          </m:den>
+        </m:f>
+      </m:oMath>
+    </w:p>
+    <w:p>
+      <w:pPr>
+        <w:pStyle w:val="Corpsdetexte"/>
+        <w:rPr/>
+      </w:pPr>
+      <w:r>
+        <w:rPr/>
+        <w:t xml:space="preserve">→ </w:t>
+      </w:r>
+      <w:r>
+        <w:rPr/>
+        <w:t xml:space="preserve">est-ce que </w:t>
+      </w:r>
+      <w:r>
+        <w:rPr/>
+        <w:t xml:space="preserve">AskAssertion </w:t>
+      </w:r>
+      <w:r>
+        <w:rPr/>
+        <w:t>lie des variables, et si oui lesquelles</w:t>
+      </w:r>
+      <w:r>
+        <w:rPr/>
+        <w:t> ?</w:t>
+      </w:r>
+    </w:p>
+    <w:p>
+      <w:pPr>
+        <w:pStyle w:val="Corpsdetexte"/>
+        <w:rPr/>
+      </w:pPr>
+      <w:r>
+        <w:rPr/>
+        <w:t>→</w:t>
+      </w:r>
+      <w:r>
+        <w:rPr/>
+        <w:t>pour l'instant E n'est pas défini :</w:t>
+      </w:r>
+    </w:p>
+    <w:p>
+      <w:pPr>
+        <w:pStyle w:val="Corpsdetexte"/>
+        <w:numPr>
+          <w:ilvl w:val="0"/>
+          <w:numId w:val="2"/>
+        </w:numPr>
+        <w:rPr/>
+      </w:pPr>
+      <w:r>
+        <w:rPr/>
+        <w:t>faut-il typer l' « l'environnement » qui contient les contraintes ? Auquel cas cela pourrait être E</w:t>
+      </w:r>
+    </w:p>
+    <w:p>
+      <w:pPr>
+        <w:pStyle w:val="Corpsdetexte"/>
+        <w:numPr>
+          <w:ilvl w:val="0"/>
+          <w:numId w:val="2"/>
+        </w:numPr>
+        <w:rPr/>
+      </w:pPr>
+      <w:r>
+        <w:rPr/>
+        <w:t>sinon, il faut introduire une variable de type pour chaque nom. Mais dans la pratique cela sera-t-il vraiment utilisable ?</w:t>
+      </w:r>
+    </w:p>
+    <w:p>
+      <w:pPr>
+        <w:pStyle w:val="Corpsdetexte"/>
+        <w:numPr>
+          <w:ilvl w:val="1"/>
+          <w:numId w:val="2"/>
+        </w:numPr>
+        <w:rPr/>
+      </w:pPr>
+      <w:r>
+        <w:rPr/>
+        <w:t xml:space="preserve">Par exemple « ask toto is (x=y) » ne permettra de conclure rien d'autre que le fait que x et y sont du même type. </w:t>
+      </w:r>
+      <w:r>
+        <w:rPr/>
+        <w:t>Cependant les autres instructions pourraient fournir suffisamment de contraintes pour déterminer ce type.</w:t>
+      </w:r>
+    </w:p>
+    <w:p>
+      <w:pPr>
+        <w:pStyle w:val="Corpsdetexte"/>
+        <w:numPr>
+          <w:ilvl w:val="1"/>
+          <w:numId w:val="2"/>
+        </w:numPr>
+        <w:rPr/>
+      </w:pPr>
+      <w:r>
+        <w:rPr/>
+        <w:t xml:space="preserve">Par exemple « ask toto is (x=y) </w:t>
+      </w:r>
+      <w:r>
+        <w:rPr/>
+        <w:t>value z = x+1</w:t>
+      </w:r>
+      <w:r>
+        <w:rPr/>
+        <w:t xml:space="preserve"> » : </w:t>
+      </w:r>
+      <w:r>
+        <w:rPr/>
+        <w:t>rien ne permettrait de s'assurer que les types correspondent bien au tell correspondant « value x = sequence{1} tell toto is x=y »</w:t>
+      </w:r>
+      <w:r>
+        <w:rPr/>
+        <w:t xml:space="preserve">. </w:t>
+      </w:r>
+      <w:r>
+        <w:rPr/>
+        <w:t>Cet exemple contient un problème de types.</w:t>
+      </w:r>
+    </w:p>
+    <w:p>
+      <w:pPr>
+        <w:pStyle w:val="Titre2"/>
+        <w:rPr/>
+      </w:pPr>
+      <w:r>
+        <w:rPr/>
+        <w:t>"</w:t>
+      </w:r>
+      <w:r>
+        <w:rPr/>
+      </w:r>
+      <m:oMath xmlns:m="http://schemas.openxmlformats.org/officeDocument/2006/math">
+        <m:f>
+          <m:num>
+            <m:m>
+              <m:mr>
+                <m:e>
+                  <m:r>
+                    <w:rPr>
+                      <w:rFonts w:ascii="Cambria Math" w:hAnsi="Cambria Math"/>
+                    </w:rPr>
+                    <m:t xml:space="preserve">Δ</m:t>
+                  </m:r>
+                  <m:r>
+                    <w:rPr>
+                      <w:rFonts w:ascii="Cambria Math" w:hAnsi="Cambria Math"/>
+                    </w:rPr>
+                    <m:t xml:space="preserve">,</m:t>
+                  </m:r>
+                  <m:r>
+                    <w:rPr>
+                      <w:rFonts w:ascii="Cambria Math" w:hAnsi="Cambria Math"/>
+                    </w:rPr>
+                    <m:t xml:space="preserve">Φ</m:t>
+                  </m:r>
+                  <m:r>
+                    <w:rPr>
+                      <w:rFonts w:ascii="Cambria Math" w:hAnsi="Cambria Math"/>
+                    </w:rPr>
+                    <m:t xml:space="preserve">,</m:t>
+                  </m:r>
+                  <m:r>
+                    <w:rPr>
+                      <w:rFonts w:ascii="Cambria Math" w:hAnsi="Cambria Math"/>
+                    </w:rPr>
+                    <m:t xml:space="preserve">Γ</m:t>
+                  </m:r>
+                  <m:r>
+                    <w:rPr>
+                      <w:rFonts w:ascii="Cambria Math" w:hAnsi="Cambria Math"/>
+                    </w:rPr>
+                    <m:t xml:space="preserve">⊢</m:t>
+                  </m:r>
+                  <m:r>
+                    <w:rPr>
+                      <w:rFonts w:ascii="Cambria Math" w:hAnsi="Cambria Math"/>
+                    </w:rPr>
+                    <m:t xml:space="preserve">complexName</m:t>
+                  </m:r>
+                  <m:r>
+                    <w:rPr>
+                      <w:rFonts w:ascii="Cambria Math" w:hAnsi="Cambria Math"/>
+                    </w:rPr>
+                    <m:t xml:space="preserve">&lt;</m:t>
+                  </m:r>
+                  <m:r>
+                    <w:rPr>
+                      <w:rFonts w:ascii="Cambria Math" w:hAnsi="Cambria Math"/>
+                    </w:rPr>
+                    <m:t xml:space="preserve">:</m:t>
+                  </m:r>
+                  <m:r>
+                    <m:rPr>
+                      <m:lit/>
+                      <m:nor/>
+                    </m:rPr>
+                    <w:rPr>
+                      <w:rFonts w:ascii="Cambria Math" w:hAnsi="Cambria Math"/>
+                    </w:rPr>
+                    <m:t xml:space="preserve">in</m:t>
+                  </m:r>
+                  <m:d>
+                    <m:dPr>
+                      <m:begChr m:val="["/>
+                      <m:endChr m:val="]"/>
+                    </m:dPr>
                     <m:e>
                       <m:r>
                         <w:rPr>
@@ -8029,169 +9857,7 @@
                         <m:t xml:space="preserve">τ</m:t>
                       </m:r>
                     </m:e>
-                    <m:sub>
-                      <m:r>
-                        <w:rPr>
-                          <w:rFonts w:ascii="Cambria Math" w:hAnsi="Cambria Math"/>
-                        </w:rPr>
-                        <m:t xml:space="preserve">p</m:t>
-                      </m:r>
-                    </m:sub>
-                  </m:sSub>
-                </m:e>
-              </m:mr>
-            </m:m>
-          </m:num>
-          <m:den>
-            <m:r>
-              <w:rPr>
-                <w:rFonts w:ascii="Cambria Math" w:hAnsi="Cambria Math"/>
-              </w:rPr>
-              <m:t xml:space="preserve">Δ</m:t>
-            </m:r>
-            <m:r>
-              <w:rPr>
-                <w:rFonts w:ascii="Cambria Math" w:hAnsi="Cambria Math"/>
-              </w:rPr>
-              <m:t xml:space="preserve">,</m:t>
-            </m:r>
-            <m:r>
-              <w:rPr>
-                <w:rFonts w:ascii="Cambria Math" w:hAnsi="Cambria Math"/>
-              </w:rPr>
-              <m:t xml:space="preserve">Φ</m:t>
-            </m:r>
-            <m:r>
-              <w:rPr>
-                <w:rFonts w:ascii="Cambria Math" w:hAnsi="Cambria Math"/>
-              </w:rPr>
-              <m:t xml:space="preserve">,</m:t>
-            </m:r>
-            <m:r>
-              <w:rPr>
-                <w:rFonts w:ascii="Cambria Math" w:hAnsi="Cambria Math"/>
-              </w:rPr>
-              <m:t xml:space="preserve">Γ</m:t>
-            </m:r>
-            <m:r>
-              <w:rPr>
-                <w:rFonts w:ascii="Cambria Math" w:hAnsi="Cambria Math"/>
-              </w:rPr>
-              <m:t xml:space="preserve">⊢</m:t>
-            </m:r>
-            <m:r>
-              <w:rPr>
-                <w:rFonts w:ascii="Cambria Math" w:hAnsi="Cambria Math"/>
-              </w:rPr>
-              <m:t xml:space="preserve">RecursiveCall</m:t>
-            </m:r>
-            <m:d>
-              <m:dPr>
-                <m:begChr m:val="("/>
-                <m:endChr m:val=")"/>
-              </m:dPr>
-              <m:e>
-                <m:r>
-                  <w:rPr>
-                    <w:rFonts w:ascii="Cambria Math" w:hAnsi="Cambria Math"/>
-                  </w:rPr>
-                  <m:t xml:space="preserve">parameters</m:t>
-                </m:r>
-              </m:e>
-            </m:d>
-            <m:r>
-              <w:rPr>
-                <w:rFonts w:ascii="Cambria Math" w:hAnsi="Cambria Math"/>
-              </w:rPr>
-              <m:t xml:space="preserve">bien</m:t>
-            </m:r>
-            <m:r>
-              <w:rPr>
-                <w:rFonts w:ascii="Cambria Math" w:hAnsi="Cambria Math"/>
-              </w:rPr>
-              <m:t xml:space="preserve">typé</m:t>
-            </m:r>
-          </m:den>
-        </m:f>
-      </m:oMath>
-    </w:p>
-    <w:p>
-      <w:pPr>
-        <w:pStyle w:val="Corpsdetexte"/>
-        <w:rPr/>
-      </w:pPr>
-      <w:r>
-        <w:rPr/>
-      </w:r>
-    </w:p>
-    <w:p>
-      <w:pPr>
-        <w:pStyle w:val="Corpsdetexte"/>
-        <w:rPr/>
-      </w:pPr>
-      <w:r>
-        <w:rPr/>
-      </w:r>
-      <m:oMath xmlns:m="http://schemas.openxmlformats.org/officeDocument/2006/math">
-        <m:f>
-          <m:num>
-            <m:m>
-              <m:mr>
-                <m:e>
-                  <m:r>
-                    <w:rPr>
-                      <w:rFonts w:ascii="Cambria Math" w:hAnsi="Cambria Math"/>
-                    </w:rPr>
-                    <m:t xml:space="preserve">Δ</m:t>
-                  </m:r>
-                  <m:r>
-                    <w:rPr>
-                      <w:rFonts w:ascii="Cambria Math" w:hAnsi="Cambria Math"/>
-                    </w:rPr>
-                    <m:t xml:space="preserve">,</m:t>
-                  </m:r>
-                  <m:r>
-                    <w:rPr>
-                      <w:rFonts w:ascii="Cambria Math" w:hAnsi="Cambria Math"/>
-                    </w:rPr>
-                    <m:t xml:space="preserve">Φ</m:t>
-                  </m:r>
-                  <m:r>
-                    <w:rPr>
-                      <w:rFonts w:ascii="Cambria Math" w:hAnsi="Cambria Math"/>
-                    </w:rPr>
-                    <m:t xml:space="preserve">,</m:t>
-                  </m:r>
-                  <m:r>
-                    <w:rPr>
-                      <w:rFonts w:ascii="Cambria Math" w:hAnsi="Cambria Math"/>
-                    </w:rPr>
-                    <m:t xml:space="preserve">Γ</m:t>
-                  </m:r>
-                  <m:r>
-                    <w:rPr>
-                      <w:rFonts w:ascii="Cambria Math" w:hAnsi="Cambria Math"/>
-                    </w:rPr>
-                    <m:t xml:space="preserve">⊢</m:t>
-                  </m:r>
-                  <m:r>
-                    <w:rPr>
-                      <w:rFonts w:ascii="Cambria Math" w:hAnsi="Cambria Math"/>
-                    </w:rPr>
-                    <m:t xml:space="preserve">name</m:t>
-                  </m:r>
-                  <m:r>
-                    <w:rPr>
-                      <w:rFonts w:ascii="Cambria Math" w:hAnsi="Cambria Math"/>
-                    </w:rPr>
-                    <m:t xml:space="preserve">bien</m:t>
-                  </m:r>
-                  <m:r>
-                    <w:rPr>
-                      <w:rFonts w:ascii="Cambria Math" w:hAnsi="Cambria Math"/>
-                    </w:rPr>
-                    <m:t xml:space="preserve">typé</m:t>
-                  </m:r>
+                  </m:d>
                 </m:e>
               </m:mr>
               <m:mr>
@@ -8219,404 +9885,6 @@
                       <w:rFonts w:ascii="Cambria Math" w:hAnsi="Cambria Math"/>
                     </w:rPr>
                     <m:t xml:space="preserve">,</m:t>
-                  </m:r>
-                  <m:r>
-                    <w:rPr>
-                      <w:rFonts w:ascii="Cambria Math" w:hAnsi="Cambria Math"/>
-                    </w:rPr>
-                    <m:t xml:space="preserve">Γ</m:t>
-                  </m:r>
-                  <m:r>
-                    <w:rPr>
-                      <w:rFonts w:ascii="Cambria Math" w:hAnsi="Cambria Math"/>
-                    </w:rPr>
-                    <m:t xml:space="preserve">⊢</m:t>
-                  </m:r>
-                  <m:r>
-                    <w:rPr>
-                      <w:rFonts w:ascii="Cambria Math" w:hAnsi="Cambria Math"/>
-                    </w:rPr>
-                    <m:t xml:space="preserve">expression</m:t>
-                  </m:r>
-                  <m:r>
-                    <w:rPr>
-                      <w:rFonts w:ascii="Cambria Math" w:hAnsi="Cambria Math"/>
-                    </w:rPr>
-                    <m:t xml:space="preserve">:</m:t>
-                  </m:r>
-                  <m:r>
-                    <w:rPr>
-                      <w:rFonts w:ascii="Cambria Math" w:hAnsi="Cambria Math"/>
-                    </w:rPr>
-                    <m:t xml:space="preserve">τ</m:t>
-                  </m:r>
-                </m:e>
-              </m:mr>
-            </m:m>
-          </m:num>
-          <m:den>
-            <m:r>
-              <w:rPr>
-                <w:rFonts w:ascii="Cambria Math" w:hAnsi="Cambria Math"/>
-              </w:rPr>
-              <m:t xml:space="preserve">Δ</m:t>
-            </m:r>
-            <m:r>
-              <w:rPr>
-                <w:rFonts w:ascii="Cambria Math" w:hAnsi="Cambria Math"/>
-              </w:rPr>
-              <m:t xml:space="preserve">,</m:t>
-            </m:r>
-            <m:r>
-              <w:rPr>
-                <w:rFonts w:ascii="Cambria Math" w:hAnsi="Cambria Math"/>
-              </w:rPr>
-              <m:t xml:space="preserve">Φ</m:t>
-            </m:r>
-            <m:r>
-              <w:rPr>
-                <w:rFonts w:ascii="Cambria Math" w:hAnsi="Cambria Math"/>
-              </w:rPr>
-              <m:t xml:space="preserve">,</m:t>
-            </m:r>
-            <m:r>
-              <w:rPr>
-                <w:rFonts w:ascii="Cambria Math" w:hAnsi="Cambria Math"/>
-              </w:rPr>
-              <m:t xml:space="preserve">Γ</m:t>
-            </m:r>
-            <m:r>
-              <w:rPr>
-                <w:rFonts w:ascii="Cambria Math" w:hAnsi="Cambria Math"/>
-              </w:rPr>
-              <m:t xml:space="preserve">⊢</m:t>
-            </m:r>
-            <m:r>
-              <w:rPr>
-                <w:rFonts w:ascii="Cambria Math" w:hAnsi="Cambria Math"/>
-              </w:rPr>
-              <m:t xml:space="preserve">Assert</m:t>
-            </m:r>
-            <m:d>
-              <m:dPr>
-                <m:begChr m:val="("/>
-                <m:endChr m:val=")"/>
-              </m:dPr>
-              <m:e>
-                <m:r>
-                  <w:rPr>
-                    <w:rFonts w:ascii="Cambria Math" w:hAnsi="Cambria Math"/>
-                  </w:rPr>
-                  <m:t xml:space="preserve">name</m:t>
-                </m:r>
-                <m:r>
-                  <w:rPr>
-                    <w:rFonts w:ascii="Cambria Math" w:hAnsi="Cambria Math"/>
-                  </w:rPr>
-                  <m:t xml:space="preserve">,</m:t>
-                </m:r>
-                <m:r>
-                  <w:rPr>
-                    <w:rFonts w:ascii="Cambria Math" w:hAnsi="Cambria Math"/>
-                  </w:rPr>
-                  <m:t xml:space="preserve">expression</m:t>
-                </m:r>
-              </m:e>
-            </m:d>
-            <m:r>
-              <w:rPr>
-                <w:rFonts w:ascii="Cambria Math" w:hAnsi="Cambria Math"/>
-              </w:rPr>
-              <m:t xml:space="preserve">bien</m:t>
-            </m:r>
-            <m:r>
-              <w:rPr>
-                <w:rFonts w:ascii="Cambria Math" w:hAnsi="Cambria Math"/>
-              </w:rPr>
-              <m:t xml:space="preserve">typé</m:t>
-            </m:r>
-          </m:den>
-        </m:f>
-      </m:oMath>
-    </w:p>
-    <w:p>
-      <w:pPr>
-        <w:pStyle w:val="Corpsdetexte"/>
-        <w:rPr/>
-      </w:pPr>
-      <w:r>
-        <w:rPr/>
-        <w:t xml:space="preserve">→ </w:t>
-      </w:r>
-      <w:r>
-        <w:rPr/>
-        <w:t>comment indiquer que Action est TellAssertion ou AskAssertion ?</w:t>
-      </w:r>
-    </w:p>
-    <w:p>
-      <w:pPr>
-        <w:pStyle w:val="Titre2"/>
-        <w:rPr/>
-      </w:pPr>
-      <w:r>
-        <w:rPr/>
-      </w:r>
-      <m:oMath xmlns:m="http://schemas.openxmlformats.org/officeDocument/2006/math">
-        <m:f>
-          <m:num>
-            <m:m>
-              <m:mr>
-                <m:e>
-                  <m:r>
-                    <w:rPr>
-                      <w:rFonts w:ascii="Cambria Math" w:hAnsi="Cambria Math"/>
-                    </w:rPr>
-                    <m:t xml:space="preserve">Δ</m:t>
-                  </m:r>
-                  <m:r>
-                    <w:rPr>
-                      <w:rFonts w:ascii="Cambria Math" w:hAnsi="Cambria Math"/>
-                    </w:rPr>
-                    <m:t xml:space="preserve">,</m:t>
-                  </m:r>
-                  <m:r>
-                    <w:rPr>
-                      <w:rFonts w:ascii="Cambria Math" w:hAnsi="Cambria Math"/>
-                    </w:rPr>
-                    <m:t xml:space="preserve">Φ</m:t>
-                  </m:r>
-                  <m:r>
-                    <w:rPr>
-                      <w:rFonts w:ascii="Cambria Math" w:hAnsi="Cambria Math"/>
-                    </w:rPr>
-                    <m:t xml:space="preserve">,</m:t>
-                  </m:r>
-                  <m:r>
-                    <w:rPr>
-                      <w:rFonts w:ascii="Cambria Math" w:hAnsi="Cambria Math"/>
-                    </w:rPr>
-                    <m:t xml:space="preserve">Γ</m:t>
-                  </m:r>
-                  <m:r>
-                    <w:rPr>
-                      <w:rFonts w:ascii="Cambria Math" w:hAnsi="Cambria Math"/>
-                    </w:rPr>
-                    <m:t xml:space="preserve">⊢</m:t>
-                  </m:r>
-                  <m:r>
-                    <w:rPr>
-                      <w:rFonts w:ascii="Cambria Math" w:hAnsi="Cambria Math"/>
-                    </w:rPr>
-                    <m:t xml:space="preserve">complexName</m:t>
-                  </m:r>
-                  <m:r>
-                    <w:rPr>
-                      <w:rFonts w:ascii="Cambria Math" w:hAnsi="Cambria Math"/>
-                    </w:rPr>
-                    <m:t xml:space="preserve">bien</m:t>
-                  </m:r>
-                  <m:r>
-                    <w:rPr>
-                      <w:rFonts w:ascii="Cambria Math" w:hAnsi="Cambria Math"/>
-                    </w:rPr>
-                    <m:t xml:space="preserve">typé</m:t>
-                  </m:r>
-                </m:e>
-              </m:mr>
-              <m:mr>
-                <m:e>
-                  <m:r>
-                    <w:rPr>
-                      <w:rFonts w:ascii="Cambria Math" w:hAnsi="Cambria Math"/>
-                    </w:rPr>
-                    <m:t xml:space="preserve">Δ</m:t>
-                  </m:r>
-                  <m:r>
-                    <w:rPr>
-                      <w:rFonts w:ascii="Cambria Math" w:hAnsi="Cambria Math"/>
-                    </w:rPr>
-                    <m:t xml:space="preserve">,</m:t>
-                  </m:r>
-                  <m:r>
-                    <w:rPr>
-                      <w:rFonts w:ascii="Cambria Math" w:hAnsi="Cambria Math"/>
-                    </w:rPr>
-                    <m:t xml:space="preserve">Φ</m:t>
-                  </m:r>
-                  <m:r>
-                    <w:rPr>
-                      <w:rFonts w:ascii="Cambria Math" w:hAnsi="Cambria Math"/>
-                    </w:rPr>
-                    <m:t xml:space="preserve">,</m:t>
-                  </m:r>
-                  <m:r>
-                    <w:rPr>
-                      <w:rFonts w:ascii="Cambria Math" w:hAnsi="Cambria Math"/>
-                    </w:rPr>
-                    <m:t xml:space="preserve">Γ</m:t>
-                  </m:r>
-                  <m:r>
-                    <w:rPr>
-                      <w:rFonts w:ascii="Cambria Math" w:hAnsi="Cambria Math"/>
-                    </w:rPr>
-                    <m:t xml:space="preserve">⊢</m:t>
-                  </m:r>
-                  <m:r>
-                    <w:rPr>
-                      <w:rFonts w:ascii="Cambria Math" w:hAnsi="Cambria Math"/>
-                    </w:rPr>
-                    <m:t xml:space="preserve">suite</m:t>
-                  </m:r>
-                  <m:r>
-                    <w:rPr>
-                      <w:rFonts w:ascii="Cambria Math" w:hAnsi="Cambria Math"/>
-                    </w:rPr>
-                    <m:t xml:space="preserve">bien</m:t>
-                  </m:r>
-                  <m:r>
-                    <w:rPr>
-                      <w:rFonts w:ascii="Cambria Math" w:hAnsi="Cambria Math"/>
-                    </w:rPr>
-                    <m:t xml:space="preserve">typé</m:t>
-                  </m:r>
-                </m:e>
-              </m:mr>
-            </m:m>
-          </m:num>
-          <m:den>
-            <m:r>
-              <w:rPr>
-                <w:rFonts w:ascii="Cambria Math" w:hAnsi="Cambria Math"/>
-              </w:rPr>
-              <m:t xml:space="preserve">Δ</m:t>
-            </m:r>
-            <m:r>
-              <w:rPr>
-                <w:rFonts w:ascii="Cambria Math" w:hAnsi="Cambria Math"/>
-              </w:rPr>
-              <m:t xml:space="preserve">,</m:t>
-            </m:r>
-            <m:r>
-              <w:rPr>
-                <w:rFonts w:ascii="Cambria Math" w:hAnsi="Cambria Math"/>
-              </w:rPr>
-              <m:t xml:space="preserve">Φ</m:t>
-            </m:r>
-            <m:r>
-              <w:rPr>
-                <w:rFonts w:ascii="Cambria Math" w:hAnsi="Cambria Math"/>
-              </w:rPr>
-              <m:t xml:space="preserve">,</m:t>
-            </m:r>
-            <m:r>
-              <w:rPr>
-                <w:rFonts w:ascii="Cambria Math" w:hAnsi="Cambria Math"/>
-              </w:rPr>
-              <m:t xml:space="preserve">Γ</m:t>
-            </m:r>
-            <m:r>
-              <w:rPr>
-                <w:rFonts w:ascii="Cambria Math" w:hAnsi="Cambria Math"/>
-              </w:rPr>
-              <m:t xml:space="preserve">⊢</m:t>
-            </m:r>
-            <m:r>
-              <w:rPr>
-                <w:rFonts w:ascii="Cambria Math" w:hAnsi="Cambria Math"/>
-              </w:rPr>
-              <m:t xml:space="preserve">Action</m:t>
-            </m:r>
-            <m:d>
-              <m:dPr>
-                <m:begChr m:val="("/>
-                <m:endChr m:val=")"/>
-              </m:dPr>
-              <m:e>
-                <m:r>
-                  <w:rPr>
-                    <w:rFonts w:ascii="Cambria Math" w:hAnsi="Cambria Math"/>
-                  </w:rPr>
-                  <m:t xml:space="preserve">complexName</m:t>
-                </m:r>
-                <m:r>
-                  <w:rPr>
-                    <w:rFonts w:ascii="Cambria Math" w:hAnsi="Cambria Math"/>
-                  </w:rPr>
-                  <m:t xml:space="preserve">,</m:t>
-                </m:r>
-                <m:r>
-                  <w:rPr>
-                    <w:rFonts w:ascii="Cambria Math" w:hAnsi="Cambria Math"/>
-                  </w:rPr>
-                  <m:t xml:space="preserve">suite</m:t>
-                </m:r>
-              </m:e>
-            </m:d>
-            <m:r>
-              <w:rPr>
-                <w:rFonts w:ascii="Cambria Math" w:hAnsi="Cambria Math"/>
-              </w:rPr>
-              <m:t xml:space="preserve">bien</m:t>
-            </m:r>
-            <m:r>
-              <w:rPr>
-                <w:rFonts w:ascii="Cambria Math" w:hAnsi="Cambria Math"/>
-              </w:rPr>
-              <m:t xml:space="preserve">typé</m:t>
-            </m:r>
-          </m:den>
-        </m:f>
-      </m:oMath>
-    </w:p>
-    <w:p>
-      <w:pPr>
-        <w:pStyle w:val="Titre2"/>
-        <w:rPr/>
-      </w:pPr>
-      <w:r>
-        <w:rPr/>
-      </w:r>
-      <m:oMath xmlns:m="http://schemas.openxmlformats.org/officeDocument/2006/math">
-        <m:f>
-          <m:num>
-            <m:m>
-              <m:mr>
-                <m:e>
-                  <m:r>
-                    <w:rPr>
-                      <w:rFonts w:ascii="Cambria Math" w:hAnsi="Cambria Math"/>
-                    </w:rPr>
-                    <m:t xml:space="preserve">Δ</m:t>
-                  </m:r>
-                  <m:r>
-                    <w:rPr>
-                      <w:rFonts w:ascii="Cambria Math" w:hAnsi="Cambria Math"/>
-                    </w:rPr>
-                    <m:t xml:space="preserve">,</m:t>
-                  </m:r>
-                  <m:r>
-                    <w:rPr>
-                      <w:rFonts w:ascii="Cambria Math" w:hAnsi="Cambria Math"/>
-                    </w:rPr>
-                    <m:t xml:space="preserve">Φ</m:t>
-                  </m:r>
-                  <m:r>
-                    <w:rPr>
-                      <w:rFonts w:ascii="Cambria Math" w:hAnsi="Cambria Math"/>
-                    </w:rPr>
-                    <m:t xml:space="preserve">,</m:t>
-                  </m:r>
-                  <m:r>
-                    <w:rPr>
-                      <w:rFonts w:ascii="Cambria Math" w:hAnsi="Cambria Math"/>
-                    </w:rPr>
-                    <m:t xml:space="preserve">Γ</m:t>
-                  </m:r>
-                  <m:r>
-                    <w:rPr>
-                      <w:rFonts w:ascii="Cambria Math" w:hAnsi="Cambria Math"/>
-                    </w:rPr>
-                    <m:t xml:space="preserve">⊢</m:t>
                   </m:r>
                   <m:r>
                     <w:rPr>
@@ -8650,6 +9918,56 @@
                       </m:r>
                     </m:e>
                   </m:d>
+                  <m:r>
+                    <w:rPr>
+                      <w:rFonts w:ascii="Cambria Math" w:hAnsi="Cambria Math"/>
+                    </w:rPr>
+                    <m:t xml:space="preserve">,</m:t>
+                  </m:r>
+                  <m:r>
+                    <w:rPr>
+                      <w:rFonts w:ascii="Cambria Math" w:hAnsi="Cambria Math"/>
+                    </w:rPr>
+                    <m:t xml:space="preserve">P</m:t>
+                  </m:r>
+                  <m:r>
+                    <w:rPr>
+                      <w:rFonts w:ascii="Cambria Math" w:hAnsi="Cambria Math"/>
+                    </w:rPr>
+                    <m:t xml:space="preserve">⊢</m:t>
+                  </m:r>
+                  <m:r>
+                    <w:rPr>
+                      <w:rFonts w:ascii="Cambria Math" w:hAnsi="Cambria Math"/>
+                    </w:rPr>
+                    <m:t xml:space="preserve">Behavior</m:t>
+                  </m:r>
+                  <m:d>
+                    <m:dPr>
+                      <m:begChr m:val="("/>
+                      <m:endChr m:val=")"/>
+                    </m:dPr>
+                    <m:e>
+                      <m:r>
+                        <w:rPr>
+                          <w:rFonts w:ascii="Cambria Math" w:hAnsi="Cambria Math"/>
+                        </w:rPr>
+                        <m:t xml:space="preserve">s</m:t>
+                      </m:r>
+                    </m:e>
+                  </m:d>
+                  <m:r>
+                    <w:rPr>
+                      <w:rFonts w:ascii="Cambria Math" w:hAnsi="Cambria Math"/>
+                    </w:rPr>
+                    <m:t xml:space="preserve">bien</m:t>
+                  </m:r>
+                  <m:r>
+                    <w:rPr>
+                      <w:rFonts w:ascii="Cambria Math" w:hAnsi="Cambria Math"/>
+                    </w:rPr>
+                    <m:t xml:space="preserve">typé</m:t>
+                  </m:r>
                 </m:e>
               </m:mr>
             </m:m>
@@ -8689,13 +10007,25 @@
               <w:rPr>
                 <w:rFonts w:ascii="Cambria Math" w:hAnsi="Cambria Math"/>
               </w:rPr>
+              <m:t xml:space="preserve">,</m:t>
+            </m:r>
+            <m:r>
+              <w:rPr>
+                <w:rFonts w:ascii="Cambria Math" w:hAnsi="Cambria Math"/>
+              </w:rPr>
+              <m:t xml:space="preserve">P</m:t>
+            </m:r>
+            <m:r>
+              <w:rPr>
+                <w:rFonts w:ascii="Cambria Math" w:hAnsi="Cambria Math"/>
+              </w:rPr>
               <m:t xml:space="preserve">⊢</m:t>
             </m:r>
             <m:r>
               <w:rPr>
                 <w:rFonts w:ascii="Cambria Math" w:hAnsi="Cambria Math"/>
               </w:rPr>
-              <m:t xml:space="preserve">ReceiveAction</m:t>
+              <m:t xml:space="preserve">Behavior</m:t>
             </m:r>
             <m:d>
               <m:dPr>
@@ -8707,7 +10037,65 @@
                   <w:rPr>
                     <w:rFonts w:ascii="Cambria Math" w:hAnsi="Cambria Math"/>
                   </w:rPr>
-                  <m:t xml:space="preserve">variable</m:t>
+                  <m:t xml:space="preserve">Action</m:t>
+                </m:r>
+                <m:d>
+                  <m:dPr>
+                    <m:begChr m:val="("/>
+                    <m:endChr m:val=")"/>
+                  </m:dPr>
+                  <m:e>
+                    <m:r>
+                      <w:rPr>
+                        <w:rFonts w:ascii="Cambria Math" w:hAnsi="Cambria Math"/>
+                      </w:rPr>
+                      <m:t xml:space="preserve">complexName</m:t>
+                    </m:r>
+                    <m:r>
+                      <w:rPr>
+                        <w:rFonts w:ascii="Cambria Math" w:hAnsi="Cambria Math"/>
+                      </w:rPr>
+                      <m:t xml:space="preserve">,</m:t>
+                    </m:r>
+                    <m:r>
+                      <w:rPr>
+                        <w:rFonts w:ascii="Cambria Math" w:hAnsi="Cambria Math"/>
+                      </w:rPr>
+                      <m:t xml:space="preserve">ReceiveAction</m:t>
+                    </m:r>
+                    <m:d>
+                      <m:dPr>
+                        <m:begChr m:val="("/>
+                        <m:endChr m:val=")"/>
+                      </m:dPr>
+                      <m:e>
+                        <m:r>
+                          <w:rPr>
+                            <w:rFonts w:ascii="Cambria Math" w:hAnsi="Cambria Math"/>
+                          </w:rPr>
+                          <m:t xml:space="preserve">variable</m:t>
+                        </m:r>
+                      </m:e>
+                    </m:d>
+                  </m:e>
+                </m:d>
+                <m:r>
+                  <w:rPr>
+                    <w:rFonts w:ascii="Cambria Math" w:hAnsi="Cambria Math"/>
+                  </w:rPr>
+                  <m:t xml:space="preserve">:</m:t>
+                </m:r>
+                <m:r>
+                  <w:rPr>
+                    <w:rFonts w:ascii="Cambria Math" w:hAnsi="Cambria Math"/>
+                  </w:rPr>
+                  <m:t xml:space="preserve">:</m:t>
+                </m:r>
+                <m:r>
+                  <w:rPr>
+                    <w:rFonts w:ascii="Cambria Math" w:hAnsi="Cambria Math"/>
+                  </w:rPr>
+                  <m:t xml:space="preserve">s</m:t>
                 </m:r>
               </m:e>
             </m:d>
@@ -8781,8 +10169,174 @@
                     <w:rPr>
                       <w:rFonts w:ascii="Cambria Math" w:hAnsi="Cambria Math"/>
                     </w:rPr>
+                    <m:t xml:space="preserve">complexName</m:t>
+                  </m:r>
+                  <m:r>
+                    <w:rPr>
+                      <w:rFonts w:ascii="Cambria Math" w:hAnsi="Cambria Math"/>
+                    </w:rPr>
+                    <m:t xml:space="preserve">&lt;</m:t>
+                  </m:r>
+                  <m:r>
+                    <w:rPr>
+                      <w:rFonts w:ascii="Cambria Math" w:hAnsi="Cambria Math"/>
+                    </w:rPr>
+                    <m:t xml:space="preserve">:</m:t>
+                  </m:r>
+                  <m:r>
+                    <m:rPr>
+                      <m:lit/>
+                      <m:nor/>
+                    </m:rPr>
+                    <w:rPr>
+                      <w:rFonts w:ascii="Cambria Math" w:hAnsi="Cambria Math"/>
+                    </w:rPr>
+                    <m:t xml:space="preserve">out</m:t>
+                  </m:r>
+                  <m:d>
+                    <m:dPr>
+                      <m:begChr m:val="["/>
+                      <m:endChr m:val="]"/>
+                    </m:dPr>
+                    <m:e>
+                      <m:r>
+                        <w:rPr>
+                          <w:rFonts w:ascii="Cambria Math" w:hAnsi="Cambria Math"/>
+                        </w:rPr>
+                        <m:t xml:space="preserve">τ</m:t>
+                      </m:r>
+                    </m:e>
+                  </m:d>
+                </m:e>
+              </m:mr>
+              <m:mr>
+                <m:e>
+                  <m:r>
+                    <w:rPr>
+                      <w:rFonts w:ascii="Cambria Math" w:hAnsi="Cambria Math"/>
+                    </w:rPr>
+                    <m:t xml:space="preserve">Δ</m:t>
+                  </m:r>
+                  <m:r>
+                    <w:rPr>
+                      <w:rFonts w:ascii="Cambria Math" w:hAnsi="Cambria Math"/>
+                    </w:rPr>
+                    <m:t xml:space="preserve">,</m:t>
+                  </m:r>
+                  <m:r>
+                    <w:rPr>
+                      <w:rFonts w:ascii="Cambria Math" w:hAnsi="Cambria Math"/>
+                    </w:rPr>
+                    <m:t xml:space="preserve">Φ</m:t>
+                  </m:r>
+                  <m:r>
+                    <w:rPr>
+                      <w:rFonts w:ascii="Cambria Math" w:hAnsi="Cambria Math"/>
+                    </w:rPr>
+                    <m:t xml:space="preserve">,</m:t>
+                  </m:r>
+                  <m:r>
+                    <w:rPr>
+                      <w:rFonts w:ascii="Cambria Math" w:hAnsi="Cambria Math"/>
+                    </w:rPr>
+                    <m:t xml:space="preserve">Γ</m:t>
+                  </m:r>
+                  <m:r>
+                    <w:rPr>
+                      <w:rFonts w:ascii="Cambria Math" w:hAnsi="Cambria Math"/>
+                    </w:rPr>
+                    <m:t xml:space="preserve">⊢</m:t>
+                  </m:r>
+                  <m:r>
+                    <w:rPr>
+                      <w:rFonts w:ascii="Cambria Math" w:hAnsi="Cambria Math"/>
+                    </w:rPr>
                     <m:t xml:space="preserve">expression</m:t>
                   </m:r>
+                  <m:r>
+                    <w:rPr>
+                      <w:rFonts w:ascii="Cambria Math" w:hAnsi="Cambria Math"/>
+                    </w:rPr>
+                    <m:t xml:space="preserve">:</m:t>
+                  </m:r>
+                  <m:r>
+                    <w:rPr>
+                      <w:rFonts w:ascii="Cambria Math" w:hAnsi="Cambria Math"/>
+                    </w:rPr>
+                    <m:t xml:space="preserve">τ</m:t>
+                  </m:r>
+                </m:e>
+              </m:mr>
+              <m:mr>
+                <m:e>
+                  <m:r>
+                    <w:rPr>
+                      <w:rFonts w:ascii="Cambria Math" w:hAnsi="Cambria Math"/>
+                    </w:rPr>
+                    <m:t xml:space="preserve">Δ</m:t>
+                  </m:r>
+                  <m:r>
+                    <w:rPr>
+                      <w:rFonts w:ascii="Cambria Math" w:hAnsi="Cambria Math"/>
+                    </w:rPr>
+                    <m:t xml:space="preserve">,</m:t>
+                  </m:r>
+                  <m:r>
+                    <w:rPr>
+                      <w:rFonts w:ascii="Cambria Math" w:hAnsi="Cambria Math"/>
+                    </w:rPr>
+                    <m:t xml:space="preserve">Φ</m:t>
+                  </m:r>
+                  <m:r>
+                    <w:rPr>
+                      <w:rFonts w:ascii="Cambria Math" w:hAnsi="Cambria Math"/>
+                    </w:rPr>
+                    <m:t xml:space="preserve">,</m:t>
+                  </m:r>
+                  <m:r>
+                    <w:rPr>
+                      <w:rFonts w:ascii="Cambria Math" w:hAnsi="Cambria Math"/>
+                    </w:rPr>
+                    <m:t xml:space="preserve">Γ</m:t>
+                  </m:r>
+                  <m:r>
+                    <w:rPr>
+                      <w:rFonts w:ascii="Cambria Math" w:hAnsi="Cambria Math"/>
+                    </w:rPr>
+                    <m:t xml:space="preserve">,</m:t>
+                  </m:r>
+                  <m:r>
+                    <w:rPr>
+                      <w:rFonts w:ascii="Cambria Math" w:hAnsi="Cambria Math"/>
+                    </w:rPr>
+                    <m:t xml:space="preserve">P</m:t>
+                  </m:r>
+                  <m:r>
+                    <w:rPr>
+                      <w:rFonts w:ascii="Cambria Math" w:hAnsi="Cambria Math"/>
+                    </w:rPr>
+                    <m:t xml:space="preserve">⊢</m:t>
+                  </m:r>
+                  <m:r>
+                    <w:rPr>
+                      <w:rFonts w:ascii="Cambria Math" w:hAnsi="Cambria Math"/>
+                    </w:rPr>
+                    <m:t xml:space="preserve">Behavior</m:t>
+                  </m:r>
+                  <m:d>
+                    <m:dPr>
+                      <m:begChr m:val="("/>
+                      <m:endChr m:val=")"/>
+                    </m:dPr>
+                    <m:e>
+                      <m:r>
+                        <w:rPr>
+                          <w:rFonts w:ascii="Cambria Math" w:hAnsi="Cambria Math"/>
+                        </w:rPr>
+                        <m:t xml:space="preserve">s</m:t>
+                      </m:r>
+                    </m:e>
+                  </m:d>
                   <m:r>
                     <w:rPr>
                       <w:rFonts w:ascii="Cambria Math" w:hAnsi="Cambria Math"/>
@@ -8834,13 +10388,25 @@
               <w:rPr>
                 <w:rFonts w:ascii="Cambria Math" w:hAnsi="Cambria Math"/>
               </w:rPr>
+              <m:t xml:space="preserve">,</m:t>
+            </m:r>
+            <m:r>
+              <w:rPr>
+                <w:rFonts w:ascii="Cambria Math" w:hAnsi="Cambria Math"/>
+              </w:rPr>
+              <m:t xml:space="preserve">P</m:t>
+            </m:r>
+            <m:r>
+              <w:rPr>
+                <w:rFonts w:ascii="Cambria Math" w:hAnsi="Cambria Math"/>
+              </w:rPr>
               <m:t xml:space="preserve">⊢</m:t>
             </m:r>
             <m:r>
               <w:rPr>
                 <w:rFonts w:ascii="Cambria Math" w:hAnsi="Cambria Math"/>
               </w:rPr>
-              <m:t xml:space="preserve">SendAction</m:t>
+              <m:t xml:space="preserve">Behavior</m:t>
             </m:r>
             <m:d>
               <m:dPr>
@@ -8852,7 +10418,65 @@
                   <w:rPr>
                     <w:rFonts w:ascii="Cambria Math" w:hAnsi="Cambria Math"/>
                   </w:rPr>
-                  <m:t xml:space="preserve">expression</m:t>
+                  <m:t xml:space="preserve">Action</m:t>
+                </m:r>
+                <m:d>
+                  <m:dPr>
+                    <m:begChr m:val="("/>
+                    <m:endChr m:val=")"/>
+                  </m:dPr>
+                  <m:e>
+                    <m:r>
+                      <w:rPr>
+                        <w:rFonts w:ascii="Cambria Math" w:hAnsi="Cambria Math"/>
+                      </w:rPr>
+                      <m:t xml:space="preserve">complexName</m:t>
+                    </m:r>
+                    <m:r>
+                      <w:rPr>
+                        <w:rFonts w:ascii="Cambria Math" w:hAnsi="Cambria Math"/>
+                      </w:rPr>
+                      <m:t xml:space="preserve">,</m:t>
+                    </m:r>
+                    <m:r>
+                      <w:rPr>
+                        <w:rFonts w:ascii="Cambria Math" w:hAnsi="Cambria Math"/>
+                      </w:rPr>
+                      <m:t xml:space="preserve">SendAction</m:t>
+                    </m:r>
+                    <m:d>
+                      <m:dPr>
+                        <m:begChr m:val="("/>
+                        <m:endChr m:val=")"/>
+                      </m:dPr>
+                      <m:e>
+                        <m:r>
+                          <w:rPr>
+                            <w:rFonts w:ascii="Cambria Math" w:hAnsi="Cambria Math"/>
+                          </w:rPr>
+                          <m:t xml:space="preserve">expression</m:t>
+                        </m:r>
+                      </m:e>
+                    </m:d>
+                  </m:e>
+                </m:d>
+                <m:r>
+                  <w:rPr>
+                    <w:rFonts w:ascii="Cambria Math" w:hAnsi="Cambria Math"/>
+                  </w:rPr>
+                  <m:t xml:space="preserve">:</m:t>
+                </m:r>
+                <m:r>
+                  <w:rPr>
+                    <w:rFonts w:ascii="Cambria Math" w:hAnsi="Cambria Math"/>
+                  </w:rPr>
+                  <m:t xml:space="preserve">:</m:t>
+                </m:r>
+                <m:r>
+                  <w:rPr>
+                    <w:rFonts w:ascii="Cambria Math" w:hAnsi="Cambria Math"/>
+                  </w:rPr>
+                  <m:t xml:space="preserve">s</m:t>
                 </m:r>
               </m:e>
             </m:d>
@@ -8883,6 +10507,15 @@
     </w:p>
     <w:p>
       <w:pPr>
+        <w:pStyle w:val="Titre2"/>
+        <w:rPr/>
+      </w:pPr>
+      <w:r>
+        <w:rPr/>
+      </w:r>
+    </w:p>
+    <w:p>
+      <w:pPr>
         <w:pStyle w:val="Corpsdetexte"/>
         <w:rPr/>
       </w:pPr>
@@ -8892,60 +10525,138 @@
       <m:oMath xmlns:m="http://schemas.openxmlformats.org/officeDocument/2006/math">
         <m:f>
           <m:num>
-            <m:r>
-              <w:rPr>
-                <w:rFonts w:ascii="Cambria Math" w:hAnsi="Cambria Math"/>
-              </w:rPr>
-              <m:t xml:space="preserve">Δ</m:t>
-            </m:r>
-            <m:r>
-              <w:rPr>
-                <w:rFonts w:ascii="Cambria Math" w:hAnsi="Cambria Math"/>
-              </w:rPr>
-              <m:t xml:space="preserve">,</m:t>
-            </m:r>
-            <m:r>
-              <w:rPr>
-                <w:rFonts w:ascii="Cambria Math" w:hAnsi="Cambria Math"/>
-              </w:rPr>
-              <m:t xml:space="preserve">Φ</m:t>
-            </m:r>
-            <m:r>
-              <w:rPr>
-                <w:rFonts w:ascii="Cambria Math" w:hAnsi="Cambria Math"/>
-              </w:rPr>
-              <m:t xml:space="preserve">,</m:t>
-            </m:r>
-            <m:r>
-              <w:rPr>
-                <w:rFonts w:ascii="Cambria Math" w:hAnsi="Cambria Math"/>
-              </w:rPr>
-              <m:t xml:space="preserve">Γ</m:t>
-            </m:r>
-            <m:r>
-              <w:rPr>
-                <w:rFonts w:ascii="Cambria Math" w:hAnsi="Cambria Math"/>
-              </w:rPr>
-              <m:t xml:space="preserve">⊢</m:t>
-            </m:r>
-            <m:r>
-              <w:rPr>
-                <w:rFonts w:ascii="Cambria Math" w:hAnsi="Cambria Math"/>
-              </w:rPr>
-              <m:t xml:space="preserve">expression</m:t>
-            </m:r>
-            <m:r>
-              <w:rPr>
-                <w:rFonts w:ascii="Cambria Math" w:hAnsi="Cambria Math"/>
-              </w:rPr>
-              <m:t xml:space="preserve">:</m:t>
-            </m:r>
-            <m:r>
-              <w:rPr>
-                <w:rFonts w:ascii="Cambria Math" w:hAnsi="Cambria Math"/>
-              </w:rPr>
-              <m:t xml:space="preserve">τ</m:t>
-            </m:r>
+            <m:m>
+              <m:mr>
+                <m:e>
+                  <m:r>
+                    <w:rPr>
+                      <w:rFonts w:ascii="Cambria Math" w:hAnsi="Cambria Math"/>
+                    </w:rPr>
+                    <m:t xml:space="preserve">Δ</m:t>
+                  </m:r>
+                  <m:r>
+                    <w:rPr>
+                      <w:rFonts w:ascii="Cambria Math" w:hAnsi="Cambria Math"/>
+                    </w:rPr>
+                    <m:t xml:space="preserve">,</m:t>
+                  </m:r>
+                  <m:r>
+                    <w:rPr>
+                      <w:rFonts w:ascii="Cambria Math" w:hAnsi="Cambria Math"/>
+                    </w:rPr>
+                    <m:t xml:space="preserve">Φ</m:t>
+                  </m:r>
+                  <m:r>
+                    <w:rPr>
+                      <w:rFonts w:ascii="Cambria Math" w:hAnsi="Cambria Math"/>
+                    </w:rPr>
+                    <m:t xml:space="preserve">,</m:t>
+                  </m:r>
+                  <m:r>
+                    <w:rPr>
+                      <w:rFonts w:ascii="Cambria Math" w:hAnsi="Cambria Math"/>
+                    </w:rPr>
+                    <m:t xml:space="preserve">Γ</m:t>
+                  </m:r>
+                  <m:r>
+                    <w:rPr>
+                      <w:rFonts w:ascii="Cambria Math" w:hAnsi="Cambria Math"/>
+                    </w:rPr>
+                    <m:t xml:space="preserve">⊢</m:t>
+                  </m:r>
+                  <m:r>
+                    <w:rPr>
+                      <w:rFonts w:ascii="Cambria Math" w:hAnsi="Cambria Math"/>
+                    </w:rPr>
+                    <m:t xml:space="preserve">expression</m:t>
+                  </m:r>
+                  <m:r>
+                    <w:rPr>
+                      <w:rFonts w:ascii="Cambria Math" w:hAnsi="Cambria Math"/>
+                    </w:rPr>
+                    <m:t xml:space="preserve">:</m:t>
+                  </m:r>
+                  <m:r>
+                    <w:rPr>
+                      <w:rFonts w:ascii="Cambria Math" w:hAnsi="Cambria Math"/>
+                    </w:rPr>
+                    <m:t xml:space="preserve">τ</m:t>
+                  </m:r>
+                </m:e>
+              </m:mr>
+              <m:mr>
+                <m:e>
+                  <m:r>
+                    <w:rPr>
+                      <w:rFonts w:ascii="Cambria Math" w:hAnsi="Cambria Math"/>
+                    </w:rPr>
+                    <m:t xml:space="preserve">Δ</m:t>
+                  </m:r>
+                  <m:r>
+                    <w:rPr>
+                      <w:rFonts w:ascii="Cambria Math" w:hAnsi="Cambria Math"/>
+                    </w:rPr>
+                    <m:t xml:space="preserve">,</m:t>
+                  </m:r>
+                  <m:r>
+                    <w:rPr>
+                      <w:rFonts w:ascii="Cambria Math" w:hAnsi="Cambria Math"/>
+                    </w:rPr>
+                    <m:t xml:space="preserve">Φ</m:t>
+                  </m:r>
+                  <m:r>
+                    <w:rPr>
+                      <w:rFonts w:ascii="Cambria Math" w:hAnsi="Cambria Math"/>
+                    </w:rPr>
+                    <m:t xml:space="preserve">,</m:t>
+                  </m:r>
+                  <m:r>
+                    <w:rPr>
+                      <w:rFonts w:ascii="Cambria Math" w:hAnsi="Cambria Math"/>
+                    </w:rPr>
+                    <m:t xml:space="preserve">Γ</m:t>
+                  </m:r>
+                  <m:r>
+                    <w:rPr>
+                      <w:rFonts w:ascii="Cambria Math" w:hAnsi="Cambria Math"/>
+                    </w:rPr>
+                    <m:t xml:space="preserve">,</m:t>
+                  </m:r>
+                  <m:r>
+                    <w:rPr>
+                      <w:rFonts w:ascii="Cambria Math" w:hAnsi="Cambria Math"/>
+                    </w:rPr>
+                    <m:t xml:space="preserve">P</m:t>
+                  </m:r>
+                  <m:r>
+                    <w:rPr>
+                      <w:rFonts w:ascii="Cambria Math" w:hAnsi="Cambria Math"/>
+                    </w:rPr>
+                    <m:t xml:space="preserve">⊢</m:t>
+                  </m:r>
+                  <m:r>
+                    <w:rPr>
+                      <w:rFonts w:ascii="Cambria Math" w:hAnsi="Cambria Math"/>
+                    </w:rPr>
+                    <m:t xml:space="preserve">Behavior</m:t>
+                  </m:r>
+                  <m:d>
+                    <m:dPr>
+                      <m:begChr m:val="("/>
+                      <m:endChr m:val=")"/>
+                    </m:dPr>
+                    <m:e>
+                      <m:r>
+                        <w:rPr>
+                          <w:rFonts w:ascii="Cambria Math" w:hAnsi="Cambria Math"/>
+                        </w:rPr>
+                        <m:t xml:space="preserve">s</m:t>
+                      </m:r>
+                    </m:e>
+                  </m:d>
+                </m:e>
+              </m:mr>
+            </m:m>
           </m:num>
           <m:den>
             <m:r>
@@ -8970,13 +10681,37 @@
               <w:rPr>
                 <w:rFonts w:ascii="Cambria Math" w:hAnsi="Cambria Math"/>
               </w:rPr>
+              <m:t xml:space="preserve">,</m:t>
+            </m:r>
+            <m:r>
+              <w:rPr>
+                <w:rFonts w:ascii="Cambria Math" w:hAnsi="Cambria Math"/>
+              </w:rPr>
+              <m:t xml:space="preserve">Γ</m:t>
+            </m:r>
+            <m:r>
+              <w:rPr>
+                <w:rFonts w:ascii="Cambria Math" w:hAnsi="Cambria Math"/>
+              </w:rPr>
+              <m:t xml:space="preserve">,</m:t>
+            </m:r>
+            <m:r>
+              <w:rPr>
+                <w:rFonts w:ascii="Cambria Math" w:hAnsi="Cambria Math"/>
+              </w:rPr>
+              <m:t xml:space="preserve">P</m:t>
+            </m:r>
+            <m:r>
+              <w:rPr>
+                <w:rFonts w:ascii="Cambria Math" w:hAnsi="Cambria Math"/>
+              </w:rPr>
               <m:t xml:space="preserve">⊢</m:t>
             </m:r>
             <m:r>
               <w:rPr>
                 <w:rFonts w:ascii="Cambria Math" w:hAnsi="Cambria Math"/>
               </w:rPr>
-              <m:t xml:space="preserve">DoExpr</m:t>
+              <m:t xml:space="preserve">Behavior</m:t>
             </m:r>
             <m:d>
               <m:dPr>
@@ -8988,7 +10723,39 @@
                   <w:rPr>
                     <w:rFonts w:ascii="Cambria Math" w:hAnsi="Cambria Math"/>
                   </w:rPr>
-                  <m:t xml:space="preserve">expression</m:t>
+                  <m:t xml:space="preserve">DoExpr</m:t>
+                </m:r>
+                <m:d>
+                  <m:dPr>
+                    <m:begChr m:val="("/>
+                    <m:endChr m:val=")"/>
+                  </m:dPr>
+                  <m:e>
+                    <m:r>
+                      <w:rPr>
+                        <w:rFonts w:ascii="Cambria Math" w:hAnsi="Cambria Math"/>
+                      </w:rPr>
+                      <m:t xml:space="preserve">expression</m:t>
+                    </m:r>
+                  </m:e>
+                </m:d>
+                <m:r>
+                  <w:rPr>
+                    <w:rFonts w:ascii="Cambria Math" w:hAnsi="Cambria Math"/>
+                  </w:rPr>
+                  <m:t xml:space="preserve">:</m:t>
+                </m:r>
+                <m:r>
+                  <w:rPr>
+                    <w:rFonts w:ascii="Cambria Math" w:hAnsi="Cambria Math"/>
+                  </w:rPr>
+                  <m:t xml:space="preserve">:</m:t>
+                </m:r>
+                <m:r>
+                  <w:rPr>
+                    <w:rFonts w:ascii="Cambria Math" w:hAnsi="Cambria Math"/>
+                  </w:rPr>
+                  <m:t xml:space="preserve">s</m:t>
                 </m:r>
               </m:e>
             </m:d>
@@ -9016,6 +10783,15 @@
       <w:r>
         <w:rPr/>
       </w:r>
+    </w:p>
+    <w:p>
+      <w:pPr>
+        <w:pStyle w:val="Corpsdetexte"/>
+        <w:rPr/>
+      </w:pPr>
+      <w:r>
+        <w:rPr/>
+      </w:r>
       <m:oMath xmlns:m="http://schemas.openxmlformats.org/officeDocument/2006/math">
         <m:f>
           <m:num/>
@@ -9042,19 +10818,57 @@
               <w:rPr>
                 <w:rFonts w:ascii="Cambria Math" w:hAnsi="Cambria Math"/>
               </w:rPr>
+              <m:t xml:space="preserve">,</m:t>
+            </m:r>
+            <m:r>
+              <w:rPr>
+                <w:rFonts w:ascii="Cambria Math" w:hAnsi="Cambria Math"/>
+              </w:rPr>
+              <m:t xml:space="preserve">Γ</m:t>
+            </m:r>
+            <m:r>
+              <w:rPr>
+                <w:rFonts w:ascii="Cambria Math" w:hAnsi="Cambria Math"/>
+              </w:rPr>
+              <m:t xml:space="preserve">,</m:t>
+            </m:r>
+            <m:r>
+              <w:rPr>
+                <w:rFonts w:ascii="Cambria Math" w:hAnsi="Cambria Math"/>
+              </w:rPr>
+              <m:t xml:space="preserve">P</m:t>
+            </m:r>
+            <m:r>
+              <w:rPr>
+                <w:rFonts w:ascii="Cambria Math" w:hAnsi="Cambria Math"/>
+              </w:rPr>
               <m:t xml:space="preserve">⊢</m:t>
             </m:r>
             <m:r>
               <w:rPr>
                 <w:rFonts w:ascii="Cambria Math" w:hAnsi="Cambria Math"/>
               </w:rPr>
-              <m:t xml:space="preserve">Done</m:t>
+              <m:t xml:space="preserve">Behavior</m:t>
             </m:r>
             <m:d>
               <m:dPr>
                 <m:begChr m:val="("/>
                 <m:endChr m:val=")"/>
               </m:dPr>
+              <m:e>
+                <m:r>
+                  <w:rPr>
+                    <w:rFonts w:ascii="Cambria Math" w:hAnsi="Cambria Math"/>
+                  </w:rPr>
+                  <m:t xml:space="preserve">Done</m:t>
+                </m:r>
+                <m:d>
+                  <m:dPr>
+                    <m:begChr m:val="("/>
+                    <m:endChr m:val=")"/>
+                  </m:dPr>
+                </m:d>
+              </m:e>
             </m:d>
             <m:r>
               <w:rPr>
@@ -19504,6 +21318,143 @@
   <w:abstractNum w:abstractNumId="2">
     <w:lvl w:ilvl="0">
       <w:start w:val="1"/>
+      <w:numFmt w:val="bullet"/>
+      <w:lvlText w:val=""/>
+      <w:lvlJc w:val="left"/>
+      <w:pPr>
+        <w:tabs>
+          <w:tab w:val="num" w:pos="720"/>
+        </w:tabs>
+        <w:ind w:left="720" w:hanging="360"/>
+      </w:pPr>
+      <w:rPr>
+        <w:rFonts w:ascii="Symbol" w:hAnsi="Symbol" w:cs="Symbol" w:hint="default"/>
+      </w:rPr>
+    </w:lvl>
+    <w:lvl w:ilvl="1">
+      <w:start w:val="1"/>
+      <w:numFmt w:val="bullet"/>
+      <w:lvlText w:val=""/>
+      <w:lvlJc w:val="left"/>
+      <w:pPr>
+        <w:tabs>
+          <w:tab w:val="num" w:pos="1080"/>
+        </w:tabs>
+        <w:ind w:left="1080" w:hanging="360"/>
+      </w:pPr>
+      <w:rPr>
+        <w:rFonts w:ascii="Symbol" w:hAnsi="Symbol" w:cs="Symbol" w:hint="default"/>
+      </w:rPr>
+    </w:lvl>
+    <w:lvl w:ilvl="2">
+      <w:start w:val="1"/>
+      <w:numFmt w:val="bullet"/>
+      <w:lvlText w:val=""/>
+      <w:lvlJc w:val="left"/>
+      <w:pPr>
+        <w:tabs>
+          <w:tab w:val="num" w:pos="1440"/>
+        </w:tabs>
+        <w:ind w:left="1440" w:hanging="360"/>
+      </w:pPr>
+      <w:rPr>
+        <w:rFonts w:ascii="Symbol" w:hAnsi="Symbol" w:cs="Symbol" w:hint="default"/>
+      </w:rPr>
+    </w:lvl>
+    <w:lvl w:ilvl="3">
+      <w:start w:val="1"/>
+      <w:numFmt w:val="bullet"/>
+      <w:lvlText w:val=""/>
+      <w:lvlJc w:val="left"/>
+      <w:pPr>
+        <w:tabs>
+          <w:tab w:val="num" w:pos="1800"/>
+        </w:tabs>
+        <w:ind w:left="1800" w:hanging="360"/>
+      </w:pPr>
+      <w:rPr>
+        <w:rFonts w:ascii="Symbol" w:hAnsi="Symbol" w:cs="Symbol" w:hint="default"/>
+      </w:rPr>
+    </w:lvl>
+    <w:lvl w:ilvl="4">
+      <w:start w:val="1"/>
+      <w:numFmt w:val="bullet"/>
+      <w:lvlText w:val=""/>
+      <w:lvlJc w:val="left"/>
+      <w:pPr>
+        <w:tabs>
+          <w:tab w:val="num" w:pos="2160"/>
+        </w:tabs>
+        <w:ind w:left="2160" w:hanging="360"/>
+      </w:pPr>
+      <w:rPr>
+        <w:rFonts w:ascii="Symbol" w:hAnsi="Symbol" w:cs="Symbol" w:hint="default"/>
+      </w:rPr>
+    </w:lvl>
+    <w:lvl w:ilvl="5">
+      <w:start w:val="1"/>
+      <w:numFmt w:val="bullet"/>
+      <w:lvlText w:val=""/>
+      <w:lvlJc w:val="left"/>
+      <w:pPr>
+        <w:tabs>
+          <w:tab w:val="num" w:pos="2520"/>
+        </w:tabs>
+        <w:ind w:left="2520" w:hanging="360"/>
+      </w:pPr>
+      <w:rPr>
+        <w:rFonts w:ascii="Symbol" w:hAnsi="Symbol" w:cs="Symbol" w:hint="default"/>
+      </w:rPr>
+    </w:lvl>
+    <w:lvl w:ilvl="6">
+      <w:start w:val="1"/>
+      <w:numFmt w:val="bullet"/>
+      <w:lvlText w:val=""/>
+      <w:lvlJc w:val="left"/>
+      <w:pPr>
+        <w:tabs>
+          <w:tab w:val="num" w:pos="2880"/>
+        </w:tabs>
+        <w:ind w:left="2880" w:hanging="360"/>
+      </w:pPr>
+      <w:rPr>
+        <w:rFonts w:ascii="Symbol" w:hAnsi="Symbol" w:cs="Symbol" w:hint="default"/>
+      </w:rPr>
+    </w:lvl>
+    <w:lvl w:ilvl="7">
+      <w:start w:val="1"/>
+      <w:numFmt w:val="bullet"/>
+      <w:lvlText w:val=""/>
+      <w:lvlJc w:val="left"/>
+      <w:pPr>
+        <w:tabs>
+          <w:tab w:val="num" w:pos="3240"/>
+        </w:tabs>
+        <w:ind w:left="3240" w:hanging="360"/>
+      </w:pPr>
+      <w:rPr>
+        <w:rFonts w:ascii="Symbol" w:hAnsi="Symbol" w:cs="Symbol" w:hint="default"/>
+      </w:rPr>
+    </w:lvl>
+    <w:lvl w:ilvl="8">
+      <w:start w:val="1"/>
+      <w:numFmt w:val="bullet"/>
+      <w:lvlText w:val=""/>
+      <w:lvlJc w:val="left"/>
+      <w:pPr>
+        <w:tabs>
+          <w:tab w:val="num" w:pos="3600"/>
+        </w:tabs>
+        <w:ind w:left="3600" w:hanging="360"/>
+      </w:pPr>
+      <w:rPr>
+        <w:rFonts w:ascii="Symbol" w:hAnsi="Symbol" w:cs="Symbol" w:hint="default"/>
+      </w:rPr>
+    </w:lvl>
+  </w:abstractNum>
+  <w:abstractNum w:abstractNumId="3">
+    <w:lvl w:ilvl="0">
+      <w:start w:val="1"/>
       <w:numFmt w:val="none"/>
       <w:suff w:val="nothing"/>
       <w:lvlText w:val=""/>
@@ -19625,6 +21576,9 @@
   </w:num>
   <w:num w:numId="2">
     <w:abstractNumId w:val="2"/>
+  </w:num>
+  <w:num w:numId="3">
+    <w:abstractNumId w:val="3"/>
   </w:num>
 </w:numbering>
 </file>
@@ -20324,6 +22278,36 @@
       <w:rFonts w:cs="Symbol"/>
     </w:rPr>
   </w:style>
+  <w:style w:type="character" w:styleId="ListLabel43">
+    <w:name w:val="ListLabel 43"/>
+    <w:rPr>
+      <w:rFonts w:cs="Calibri"/>
+    </w:rPr>
+  </w:style>
+  <w:style w:type="character" w:styleId="ListLabel44">
+    <w:name w:val="ListLabel 44"/>
+    <w:rPr>
+      <w:rFonts w:cs="Courier New"/>
+    </w:rPr>
+  </w:style>
+  <w:style w:type="character" w:styleId="ListLabel45">
+    <w:name w:val="ListLabel 45"/>
+    <w:rPr>
+      <w:rFonts w:cs="Wingdings"/>
+    </w:rPr>
+  </w:style>
+  <w:style w:type="character" w:styleId="ListLabel46">
+    <w:name w:val="ListLabel 46"/>
+    <w:rPr>
+      <w:rFonts w:cs="Symbol"/>
+    </w:rPr>
+  </w:style>
+  <w:style w:type="character" w:styleId="Puces">
+    <w:name w:val="Puces"/>
+    <w:rPr>
+      <w:rFonts w:ascii="OpenSymbol" w:hAnsi="OpenSymbol" w:eastAsia="OpenSymbol" w:cs="OpenSymbol"/>
+    </w:rPr>
+  </w:style>
   <w:style w:type="paragraph" w:styleId="Titre">
     <w:name w:val="Titre"/>
     <w:basedOn w:val="Normal"/>

</xml_diff>